<commit_message>
Data Science for All
</commit_message>
<xml_diff>
--- a/Blogs/Knowledgehut/Data Science for All - Data Science Bootcamp v3.docx
+++ b/Blogs/Knowledgehut/Data Science for All - Data Science Bootcamp v3.docx
@@ -936,30 +936,48 @@
         <w:t xml:space="preserve">and </w:t>
       </w:r>
       <w:r>
-        <w:t>your friends and even your family is in the loop about how Data Science is changing the world we live in. Your dad is noticing how Google’s news feed algorithm is getting updated based on the conversations that are happening around</w:t>
-      </w:r>
-      <w:r>
-        <w:t xml:space="preserve"> you</w:t>
-      </w:r>
-      <w:r>
-        <w:t xml:space="preserve">, </w:t>
-      </w:r>
-      <w:r>
-        <w:t xml:space="preserve">and </w:t>
-      </w:r>
-      <w:r>
-        <w:t>your mom is enjoying food videos on YouTube based on recommendations.</w:t>
-      </w:r>
-    </w:p>
-    <w:p>
-      <w:r>
-        <w:t>Let’s now come to you. Irrespective of the position, industry and level of technical knowledge, you would like to understand where do you fit into all of this? I</w:t>
+        <w:t xml:space="preserve">your friends and even your family </w:t>
+      </w:r>
+      <w:r>
+        <w:t xml:space="preserve">are in the loop about how </w:t>
+      </w:r>
+      <w:r>
+        <w:t>data science changes</w:t>
+      </w:r>
+      <w:r>
+        <w:t xml:space="preserve"> our world</w:t>
+      </w:r>
+      <w:r>
+        <w:t xml:space="preserve">. </w:t>
+      </w:r>
+      <w:r>
+        <w:t xml:space="preserve">For example, notice how Google’s news feed algorithm is </w:t>
+      </w:r>
+      <w:r>
+        <w:t>updated based on the conversations around you and how YouTube videos</w:t>
+      </w:r>
+      <w:r>
+        <w:t xml:space="preserve"> are so apt </w:t>
+      </w:r>
+      <w:r>
+        <w:t>based on recommendations.</w:t>
+      </w:r>
+    </w:p>
+    <w:p>
+      <w:r>
+        <w:t>Let’s now come to you. Irrespective of the position, industry and level of technical knowledge, you would like to understand where you fit into all of this? I</w:t>
       </w:r>
       <w:r>
         <w:t>s it</w:t>
       </w:r>
       <w:r>
-        <w:t xml:space="preserve"> possible to leverage this “new oil” everyone keeps talking about? </w:t>
+        <w:t xml:space="preserve"> possible to leverage this “new oil” everyone </w:t>
+      </w:r>
+      <w:r>
+        <w:t>talks</w:t>
+      </w:r>
+      <w:r>
+        <w:t xml:space="preserve"> about? </w:t>
       </w:r>
       <w:r>
         <w:t>The title does say, “Is Data Science for All?” but I would like to focus on “Is Data Science for you?”. Let’s dive in.</w:t>
@@ -1024,13 +1042,31 @@
       </w:r>
       <w:r>
         <w:br/>
-        <w:t>Data Science has been around for a while, and it’s been the sexiest job around</w:t>
+        <w:t>Data Science has been around for a while</w:t>
+      </w:r>
+      <w:r>
+        <w:t>.</w:t>
+      </w:r>
+      <w:r>
+        <w:t xml:space="preserve"> </w:t>
+      </w:r>
+      <w:r>
+        <w:t xml:space="preserve">And, </w:t>
+      </w:r>
+      <w:r>
+        <w:t>it’s been the sexiest job around</w:t>
       </w:r>
       <w:r>
         <w:t>,</w:t>
       </w:r>
       <w:r>
-        <w:t xml:space="preserve"> according to a lot of people and companies</w:t>
+        <w:t xml:space="preserve"> according to </w:t>
+      </w:r>
+      <w:r>
+        <w:t>many</w:t>
+      </w:r>
+      <w:r>
+        <w:t xml:space="preserve"> people and companies</w:t>
       </w:r>
       <w:r>
         <w:t>,</w:t>
@@ -1039,7 +1075,13 @@
         <w:t xml:space="preserve"> for over a decade</w:t>
       </w:r>
       <w:r>
-        <w:t>. If you are willing to put in the time and effort, no matter what your nature</w:t>
+        <w:t xml:space="preserve">. </w:t>
+      </w:r>
+      <w:r>
+        <w:t>So i</w:t>
+      </w:r>
+      <w:r>
+        <w:t>f you are willing to put in the time and effort, no matter what your nature</w:t>
       </w:r>
       <w:r>
         <w:t xml:space="preserve">, </w:t>
@@ -1087,10 +1129,31 @@
         <w:t>Let me give you some context.</w:t>
       </w:r>
       <w:r>
-        <w:t xml:space="preserve"> If your grandparents have managed to learn and upskill themselves on how to use the internet, they probably enjoy a whole set of new privileges in life</w:t>
-      </w:r>
-      <w:r>
-        <w:t>-</w:t>
+        <w:t xml:space="preserve"> </w:t>
+      </w:r>
+      <w:r>
+        <w:t xml:space="preserve">Suppose your grandparents </w:t>
+      </w:r>
+      <w:r>
+        <w:t>learn</w:t>
+      </w:r>
+      <w:r>
+        <w:t xml:space="preserve"> and upskill themselves on how to use the internet. </w:t>
+      </w:r>
+      <w:r>
+        <w:t>T</w:t>
+      </w:r>
+      <w:r>
+        <w:t>hen, t</w:t>
+      </w:r>
+      <w:r>
+        <w:t xml:space="preserve">hey </w:t>
+      </w:r>
+      <w:r>
+        <w:t>will</w:t>
+      </w:r>
+      <w:r>
+        <w:t xml:space="preserve"> enjoy a whole set of new privileges in life </w:t>
       </w:r>
       <w:r>
         <w:t>like</w:t>
@@ -1102,28 +1165,19 @@
         <w:t xml:space="preserve"> </w:t>
       </w:r>
       <w:r>
-        <w:t xml:space="preserve">like </w:t>
-      </w:r>
-      <w:r>
         <w:t xml:space="preserve">video </w:t>
       </w:r>
       <w:r>
         <w:t xml:space="preserve">calls with </w:t>
       </w:r>
       <w:r>
-        <w:t xml:space="preserve">family, watching content online, participating in group conversations, </w:t>
-      </w:r>
-      <w:r>
-        <w:t xml:space="preserve">and </w:t>
-      </w:r>
-      <w:r>
-        <w:t xml:space="preserve">seeing </w:t>
+        <w:t xml:space="preserve">family, content online, group conversations, </w:t>
       </w:r>
       <w:r>
         <w:t>digital photos</w:t>
       </w:r>
       <w:r>
-        <w:t xml:space="preserve"> of your vacation etc.</w:t>
+        <w:t xml:space="preserve"> etc.</w:t>
       </w:r>
       <w:r>
         <w:tab/>
@@ -1131,13 +1185,16 @@
     </w:p>
     <w:p>
       <w:r>
-        <w:t>Now, on the other hand, if they do not know how to use the internet, they are almost digitally disabled</w:t>
+        <w:t>O</w:t>
+      </w:r>
+      <w:r>
+        <w:t>n the other hand, if they do not know how to use the internet, they are almost digitally disabled</w:t>
       </w:r>
       <w:r>
         <w:t>,</w:t>
       </w:r>
       <w:r>
-        <w:t xml:space="preserve"> and they are missing out on a big part of the new world.</w:t>
+        <w:t xml:space="preserve"> missing out on a big part of the new world.</w:t>
       </w:r>
     </w:p>
     <w:p>
@@ -1202,11 +1259,10 @@
     </w:p>
     <w:p>
       <w:r>
-        <w:t xml:space="preserve">The situation changes if I were to give you ten million rows – you would not be able to open it in Microsoft Excel. </w:t>
-      </w:r>
-      <w:bookmarkStart w:id="3" w:name="_GoBack"/>
-      <w:r>
-        <w:t>Now, all of a sudden</w:t>
+        <w:t xml:space="preserve">The situation changes if I were to give you ten million rows – you would not be able to open it in Microsoft Excel. Now, </w:t>
+      </w:r>
+      <w:r>
+        <w:t>suddenly</w:t>
       </w:r>
       <w:r>
         <w:t>,</w:t>
@@ -1220,20 +1276,22 @@
       <w:r>
         <w:t xml:space="preserve">. </w:t>
       </w:r>
-      <w:bookmarkEnd w:id="3"/>
-      <w:r>
-        <w:t xml:space="preserve">Learning how to work with data, perform analysis and even visualize data can help you make </w:t>
-      </w:r>
+      <w:r>
+        <w:t xml:space="preserve">Learning how to work with data, perform analysis and even visualize data can help you make better decisions. People who are done with their MBA are </w:t>
+      </w:r>
+      <w:r>
+        <w:t>returning</w:t>
+      </w:r>
+      <w:r>
+        <w:t xml:space="preserve"> to Data Science because it can help them make better decisions.</w:t>
+      </w:r>
+    </w:p>
+    <w:p>
+      <w:pPr>
+        <w:pStyle w:val="IntenseQuote"/>
+      </w:pPr>
       <w:r>
         <w:lastRenderedPageBreak/>
-        <w:t>better decisions more efficiently. People who are done with their MBA are coming back to Data Science because it can help them make exponentially better decisions.</w:t>
-      </w:r>
-    </w:p>
-    <w:p>
-      <w:pPr>
-        <w:pStyle w:val="IntenseQuote"/>
-      </w:pPr>
-      <w:r>
         <w:t xml:space="preserve">The most unique thing </w:t>
       </w:r>
       <w:r>
@@ -1269,7 +1327,13 @@
         <w:t>industry-agnostic field</w:t>
       </w:r>
       <w:r>
-        <w:t>, which basically means that irrespective of the field you are in, you can add a “data-edge” to it</w:t>
+        <w:t xml:space="preserve">, which basically means that irrespective of the </w:t>
+      </w:r>
+      <w:r>
+        <w:t>domain</w:t>
+      </w:r>
+      <w:r>
+        <w:t xml:space="preserve"> you are in, you can add a “data-edge” to it</w:t>
       </w:r>
       <w:r>
         <w:t>,</w:t>
@@ -1293,7 +1357,7 @@
         <w:rPr>
           <w:b/>
         </w:rPr>
-        <w:t>extremely practical</w:t>
+        <w:t>practical</w:t>
       </w:r>
       <w:r>
         <w:t xml:space="preserve">. Most of the problems being solved in companies across </w:t>
@@ -1307,31 +1371,46 @@
     </w:p>
     <w:p>
       <w:r>
-        <w:t>Whatever your nature or experience is, there is a place for you in the end to end Data Science process. How can I be so sure? Let me show you exactly what I am talking about using the roles that come under Data Science.</w:t>
+        <w:t xml:space="preserve">Whatever your nature or experience is, there is a place for you in the end to end Data Science process. How can I be so sure? Let me show you </w:t>
+      </w:r>
+      <w:r>
+        <w:t>precise</w:t>
+      </w:r>
+      <w:r>
+        <w:t xml:space="preserve">ly what I am </w:t>
+      </w:r>
+      <w:r>
+        <w:t>discussing</w:t>
+      </w:r>
+      <w:r>
+        <w:t xml:space="preserve"> using the roles under Data Science.</w:t>
       </w:r>
     </w:p>
     <w:p>
       <w:pPr>
         <w:pStyle w:val="Heading1"/>
       </w:pPr>
-      <w:bookmarkStart w:id="4" w:name="_Toc105635754"/>
+      <w:bookmarkStart w:id="3" w:name="_Toc105635754"/>
       <w:r>
         <w:t>The roles that come under Data Science</w:t>
       </w:r>
-      <w:bookmarkEnd w:id="4"/>
+      <w:bookmarkEnd w:id="3"/>
     </w:p>
     <w:p>
       <w:r>
         <w:t xml:space="preserve">I could go about and just jot down the roles and tell you what we do in them. </w:t>
       </w:r>
       <w:r>
-        <w:t>Instead, let’s try to understand with a solid example of how Data Science works in the real world. Follow along closely</w:t>
+        <w:t>But, i</w:t>
+      </w:r>
+      <w:r>
+        <w:t>nstead, let’s try to understand with a solid example of how Data Science works in the real world. Follow along closely</w:t>
       </w:r>
       <w:r>
         <w:t>.</w:t>
       </w:r>
       <w:r>
-        <w:t xml:space="preserve"> I’ll also be talking briefly about the tools and technologies needed as well!</w:t>
+        <w:t xml:space="preserve"> I’ll also be talking briefly about the tools and technologies needed!</w:t>
       </w:r>
     </w:p>
     <w:p>
@@ -1339,10 +1418,10 @@
         <w:t>Let’s say we are a retail giant, Reliance Retail</w:t>
       </w:r>
       <w:r>
-        <w:t>,</w:t>
-      </w:r>
-      <w:r>
-        <w:t xml:space="preserve"> and we are looking to </w:t>
+        <w:t>. W</w:t>
+      </w:r>
+      <w:r>
+        <w:t xml:space="preserve">e are looking to </w:t>
       </w:r>
       <w:r>
         <w:rPr>
@@ -1351,7 +1430,13 @@
         <w:t>optimize products</w:t>
       </w:r>
       <w:r>
-        <w:t xml:space="preserve"> that we have in our retail stores across India. For this, the business stakeholders will need to understand what are our best selling and worst selling products. The steps that we can take </w:t>
+        <w:t xml:space="preserve"> that we have in our retail stores across India. </w:t>
+      </w:r>
+      <w:r>
+        <w:t>So t</w:t>
+      </w:r>
+      <w:r>
+        <w:t xml:space="preserve">he business stakeholders will need to understand our best selling and worst selling products. The steps that we can take </w:t>
       </w:r>
       <w:r>
         <w:t>to understand what is Data Science all about</w:t>
@@ -1390,7 +1475,7 @@
         <w:t xml:space="preserve">Get data from the various different </w:t>
       </w:r>
       <w:r>
-        <w:t xml:space="preserve">stores that we have. The data can be in excel, some sort of </w:t>
+        <w:t xml:space="preserve">stores that we have. The data can be in excel, </w:t>
       </w:r>
       <w:r>
         <w:t>local database</w:t>
@@ -1450,7 +1535,13 @@
         <w:t xml:space="preserve">, clean and organize the data to </w:t>
       </w:r>
       <w:r>
-        <w:t>make one big master dataset</w:t>
+        <w:t xml:space="preserve">make one </w:t>
+      </w:r>
+      <w:r>
+        <w:t>extensive</w:t>
+      </w:r>
+      <w:r>
+        <w:t xml:space="preserve"> master dataset</w:t>
       </w:r>
     </w:p>
     <w:p>
@@ -1474,13 +1565,7 @@
         <w:t xml:space="preserve">On this master data set, we need to perform </w:t>
       </w:r>
       <w:r>
-        <w:t>our analytics of top and bottom performing products to be able</w:t>
-      </w:r>
-      <w:r>
-        <w:t xml:space="preserve"> </w:t>
-      </w:r>
-      <w:r>
-        <w:t>to optimize. This can be done in three ways:</w:t>
+        <w:t>our analytics of top and bottom performing products to optimize. This can be done in three ways:</w:t>
       </w:r>
     </w:p>
     <w:p>
@@ -1516,23 +1601,19 @@
         <w:t>uc</w:t>
       </w:r>
       <w:r>
-        <w:t>ts that are performing well or badly. For instance, we can say that if a particular oil brand is selling over 1,700 packets in a month, it is a good product. Writing code for each of these business rules as if-else statements would ent</w:t>
-      </w:r>
-      <w:r>
-        <w:t>ai</w:t>
-      </w:r>
-      <w:r>
-        <w:t xml:space="preserve">l a </w:t>
-      </w:r>
-      <w:r>
-        <w:lastRenderedPageBreak/>
-        <w:t>heuristic model</w:t>
-      </w:r>
-      <w:r>
-        <w:t>,</w:t>
-      </w:r>
-      <w:r>
-        <w:t xml:space="preserve"> for example.</w:t>
+        <w:t xml:space="preserve">ts performing well or </w:t>
+      </w:r>
+      <w:r>
+        <w:t>poor</w:t>
+      </w:r>
+      <w:r>
+        <w:t xml:space="preserve">ly. For instance, we can say that if a particular oil brand is selling over 1,700 packets in a month, it is a good product. </w:t>
+      </w:r>
+      <w:r>
+        <w:t>For example, writing code for these business rules as if-else statements would entail a heuristic model</w:t>
+      </w:r>
+      <w:r>
+        <w:t>.</w:t>
       </w:r>
       <w:r>
         <w:tab/>
@@ -1568,7 +1649,19 @@
         <w:br/>
       </w:r>
       <w:r>
-        <w:t>Let’s say we are selling umbrellas and the sale of umbrellas is low through</w:t>
+        <w:t>Let’s say we are selling umbrellas</w:t>
+      </w:r>
+      <w:r>
+        <w:t>. T</w:t>
+      </w:r>
+      <w:r>
+        <w:t xml:space="preserve">he </w:t>
+      </w:r>
+      <w:r>
+        <w:t>umbrellas sale</w:t>
+      </w:r>
+      <w:r>
+        <w:t xml:space="preserve"> is low through</w:t>
       </w:r>
       <w:r>
         <w:t>out</w:t>
@@ -1577,7 +1670,11 @@
         <w:t xml:space="preserve"> the year</w:t>
       </w:r>
       <w:r>
-        <w:t xml:space="preserve">, except </w:t>
+        <w:t xml:space="preserve">, </w:t>
+      </w:r>
+      <w:r>
+        <w:lastRenderedPageBreak/>
+        <w:t xml:space="preserve">except </w:t>
       </w:r>
       <w:r>
         <w:t>during</w:t>
@@ -1589,13 +1686,25 @@
         <w:t>e</w:t>
       </w:r>
       <w:r>
-        <w:t xml:space="preserve"> bad products? No. If we were to look at the distribution over five years, we would see that it peaks during </w:t>
+        <w:t xml:space="preserve"> </w:t>
+      </w:r>
+      <w:r>
+        <w:t>poor performing</w:t>
+      </w:r>
+      <w:r>
+        <w:t xml:space="preserve"> products? No. If we were to look at the distribution over five years, we would see that it peaks during </w:t>
       </w:r>
       <w:r>
         <w:t xml:space="preserve">the </w:t>
       </w:r>
       <w:r>
-        <w:t xml:space="preserve">monsoon season. The seasonal sales can be inferred </w:t>
+        <w:t xml:space="preserve">monsoon season. </w:t>
+      </w:r>
+      <w:r>
+        <w:t>So t</w:t>
+      </w:r>
+      <w:r>
+        <w:t xml:space="preserve">he seasonal sales can be inferred </w:t>
       </w:r>
       <w:r>
         <w:t xml:space="preserve">by </w:t>
@@ -1681,7 +1790,13 @@
         <w:br/>
       </w:r>
       <w:r>
-        <w:t>So, in this case, umbrellas would not be a bad product but rather a seasonal product</w:t>
+        <w:t xml:space="preserve">So, in this case, umbrellas would not be a </w:t>
+      </w:r>
+      <w:r>
+        <w:t>poor</w:t>
+      </w:r>
+      <w:r>
+        <w:t xml:space="preserve"> product but rather a seasonal product</w:t>
       </w:r>
       <w:r>
         <w:t>, based on what we can see from the statis</w:t>
@@ -1726,7 +1841,13 @@
         <w:br/>
       </w:r>
       <w:r>
-        <w:t>Think of a Machine Learning model as a black model. The input is the same that we have seen above, which is a big master dataset</w:t>
+        <w:t>Think of a Machine Learning model as a black model. The input is the same that we have seen above, which is a</w:t>
+      </w:r>
+      <w:r>
+        <w:t>n extensive</w:t>
+      </w:r>
+      <w:r>
+        <w:t xml:space="preserve"> master dataset</w:t>
       </w:r>
       <w:r>
         <w:t>,</w:t>
@@ -1738,16 +1859,22 @@
         <w:t>r</w:t>
       </w:r>
       <w:r>
-        <w:t xml:space="preserve">ming products. The only difference is instead of a manual, heuristic approach or just statistics, we let the model look at historical data and </w:t>
-      </w:r>
-      <w:r>
-        <w:t>tell us what the good and bad prod</w:t>
-      </w:r>
-      <w:r>
-        <w:t>uc</w:t>
-      </w:r>
-      <w:r>
-        <w:t>ts are.</w:t>
+        <w:t xml:space="preserve">ming products. </w:t>
+      </w:r>
+      <w:r>
+        <w:t xml:space="preserve">Instead of a manual, heuristic approach or just statistics, </w:t>
+      </w:r>
+      <w:r>
+        <w:t xml:space="preserve">we let the model look at historical data and </w:t>
+      </w:r>
+      <w:r>
+        <w:t xml:space="preserve">tell us what the good and bad </w:t>
+      </w:r>
+      <w:r>
+        <w:t>commodities</w:t>
+      </w:r>
+      <w:r>
+        <w:t xml:space="preserve"> are.</w:t>
       </w:r>
     </w:p>
     <w:p>
@@ -1761,7 +1888,19 @@
         <w:t xml:space="preserve">That was all about Data Science. </w:t>
       </w:r>
       <w:r>
-        <w:t>Let’s have a look at what you have understood in the form of an image and discuss briefly the main roles that exist in the industry.</w:t>
+        <w:t xml:space="preserve">Let’s </w:t>
+      </w:r>
+      <w:r>
+        <w:t>look at what you have understood in the form of an image and briefly discuss</w:t>
+      </w:r>
+      <w:r>
+        <w:t xml:space="preserve"> the </w:t>
+      </w:r>
+      <w:r>
+        <w:t>prominent</w:t>
+      </w:r>
+      <w:r>
+        <w:t xml:space="preserve"> roles that exist in the industry.</w:t>
       </w:r>
     </w:p>
     <w:p>
@@ -1848,7 +1987,29 @@
       </w:r>
       <w:r>
         <w:br/>
-        <w:t>Similar to how water flows from one end of a pipeline to the other, data also flows in from multiple sources to the master dataset. Data Engineers help make the data pipelines to get data from a plethora of sources and bring it to a common location. While getting the data, the data needs to be cleaned, standardized and bought to a common format</w:t>
+      </w:r>
+      <w:r>
+        <w:t>Like</w:t>
+      </w:r>
+      <w:r>
+        <w:t xml:space="preserve"> how water flows from one end of a pipeline to the other, data also flows in from multiple sources to the master dataset. Data Engineers help make the data pipelines to get data from </w:t>
+      </w:r>
+      <w:r>
+        <w:t>many</w:t>
+      </w:r>
+      <w:r>
+        <w:t xml:space="preserve"> sources and bring it to a </w:t>
+      </w:r>
+      <w:bookmarkStart w:id="4" w:name="_GoBack"/>
+      <w:bookmarkEnd w:id="4"/>
+      <w:r>
+        <w:t xml:space="preserve">common location. While getting the data, the data needs to be cleaned, standardized and bought to a </w:t>
+      </w:r>
+      <w:r>
+        <w:t>standard</w:t>
+      </w:r>
+      <w:r>
+        <w:t xml:space="preserve"> format</w:t>
       </w:r>
       <w:r>
         <w:t>.</w:t>
@@ -1950,16 +2111,16 @@
         <w:t>As discussed, there are three primary kinds of models that one can use</w:t>
       </w:r>
       <w:r>
-        <w:t>,</w:t>
-      </w:r>
-      <w:r>
-        <w:t xml:space="preserve"> which are </w:t>
+        <w:t>:</w:t>
+      </w:r>
+      <w:r>
+        <w:t xml:space="preserve"> </w:t>
       </w:r>
       <w:r>
         <w:t xml:space="preserve">the </w:t>
       </w:r>
       <w:r>
-        <w:t>heuristic model, statistical and machine learning model. A machine learning engineer needs to work with the business team to be able to understand the requirements and work with the data engineering team to get the relevant data.</w:t>
+        <w:t>heuristic model, statistical and machine learning model. A machine learning engineer needs to work with the business team to understand the requirements and work with the data engineering team to get the relevant data.</w:t>
       </w:r>
       <w:r>
         <w:t xml:space="preserve"> A knack for experimental problem solving can aid an individual </w:t>
@@ -2046,13 +2207,43 @@
         <w:t>,</w:t>
       </w:r>
       <w:r>
-        <w:t xml:space="preserve"> and some sort of output has been drawn, the next task is to showcase it to the business in a manner where they are able to view the informatio</w:t>
+        <w:t xml:space="preserve"> and </w:t>
+      </w:r>
+      <w:r>
+        <w:t xml:space="preserve">we have the </w:t>
+      </w:r>
+      <w:r>
+        <w:t xml:space="preserve"> output, </w:t>
+      </w:r>
+      <w:r>
+        <w:t xml:space="preserve">we </w:t>
+      </w:r>
+      <w:r>
+        <w:t xml:space="preserve">showcase it to the business </w:t>
+      </w:r>
+      <w:r>
+        <w:t>so</w:t>
+      </w:r>
+      <w:r>
+        <w:t xml:space="preserve"> they </w:t>
+      </w:r>
+      <w:r>
+        <w:t>can</w:t>
+      </w:r>
+      <w:r>
+        <w:t xml:space="preserve"> view the informatio</w:t>
       </w:r>
       <w:r>
         <w:t>n</w:t>
       </w:r>
       <w:r>
-        <w:t xml:space="preserve"> (visually or otherwise) and come to a business decision that benefits the organization.</w:t>
+        <w:t xml:space="preserve"> </w:t>
+      </w:r>
+      <w:r>
+        <w:t>visually</w:t>
+      </w:r>
+      <w:r>
+        <w:t xml:space="preserve"> and come to a business decision that benefits the organization.</w:t>
       </w:r>
       <w:r>
         <w:t xml:space="preserve"> This can be done with the help of a dashboard and presentations to quantify business impact.</w:t>
@@ -2109,19 +2300,10 @@
       </w:r>
       <w:r>
         <w:br/>
-        <w:t xml:space="preserve">The reason that the most sought after role in the market is that of a </w:t>
-      </w:r>
-      <w:r>
-        <w:rPr>
-          <w:i/>
-        </w:rPr>
-        <w:t>full-stack</w:t>
-      </w:r>
-      <w:r>
-        <w:t xml:space="preserve"> Data Scientist is </w:t>
-      </w:r>
-      <w:r>
-        <w:t>that</w:t>
+        <w:t xml:space="preserve">The </w:t>
+      </w:r>
+      <w:r>
+        <w:t>most sought-after role in the market is that of a full-stack Data Scientist because</w:t>
       </w:r>
       <w:r>
         <w:t xml:space="preserve"> to be one, the candidate must understand everything mentioned above end-to-end. A Data Sci</w:t>
@@ -2196,7 +2378,7 @@
     </w:p>
     <w:p>
       <w:r>
-        <w:t>This is a subjective question. Based on the five years of experience I have had in the industry, I would chalk out this decision to the know</w:t>
+        <w:t>This is a subjective question. Based on the five years of experience in the industry, I would chalk out this decision to the know</w:t>
       </w:r>
       <w:r>
         <w:t>ledge</w:t>
@@ -2214,10 +2396,10 @@
         <w:t xml:space="preserve">currently and the kind of person you would like to be. We would also like to </w:t>
       </w:r>
       <w:r>
-        <w:t>take</w:t>
-      </w:r>
-      <w:r>
-        <w:t xml:space="preserve"> into consideration future growth over the next few years. One of the best pieces of advice I can give you is:</w:t>
+        <w:t>consider</w:t>
+      </w:r>
+      <w:r>
+        <w:t xml:space="preserve"> future growth over the next few years. One of the best pieces of advice I can give you is:</w:t>
       </w:r>
     </w:p>
     <w:p>
@@ -2230,7 +2412,13 @@
     </w:p>
     <w:p>
       <w:r>
-        <w:t>I have done the research for you, and here is my opinion that I am going to divide based on the roles in Data Science that we discussed above.</w:t>
+        <w:t xml:space="preserve">I have done the research for you, and here is my opinion that I </w:t>
+      </w:r>
+      <w:r>
+        <w:t>will</w:t>
+      </w:r>
+      <w:r>
+        <w:t xml:space="preserve"> divide based on the roles in Data Science that we discussed above.</w:t>
       </w:r>
     </w:p>
     <w:p>
@@ -2254,7 +2442,13 @@
         <w:t>-</w:t>
       </w:r>
       <w:r>
-        <w:t>oriented work, this role is for you. In terms of growth path, you will learn and eventually master a particular cloud platform and implement it for a few projects.</w:t>
+        <w:t xml:space="preserve">oriented work, this role is for you. </w:t>
+      </w:r>
+      <w:r>
+        <w:t>You will learn and eventually master a particular cloud platform and implement it for a few projects in terms of growth path</w:t>
+      </w:r>
+      <w:r>
+        <w:t>.</w:t>
       </w:r>
       <w:r>
         <w:br/>
@@ -2264,13 +2458,31 @@
       </w:r>
       <w:r>
         <w:lastRenderedPageBreak/>
-        <w:t>As you grow up the ladder to Senior Data Engineer, Technical Architect etc., you will need to manage data pipelines for more projects, help team members</w:t>
+        <w:t>As you grow up the ladder</w:t>
+      </w:r>
+      <w:r>
+        <w:t xml:space="preserve">, the roles are </w:t>
+      </w:r>
+      <w:r>
+        <w:t>Senior Data Engineer, Technical Architect</w:t>
+      </w:r>
+      <w:r>
+        <w:t>. Y</w:t>
+      </w:r>
+      <w:r>
+        <w:t>ou will need to manage data pipelines for more projects, help team members</w:t>
       </w:r>
       <w:r>
         <w:t>/</w:t>
       </w:r>
       <w:r>
-        <w:t>teams when they get stuck and eventually design the end to end pipelines for various teams.</w:t>
+        <w:t>teams</w:t>
+      </w:r>
+      <w:r>
+        <w:t>,</w:t>
+      </w:r>
+      <w:r>
+        <w:t xml:space="preserve"> and eventually design the end to end pipelines for various teams.</w:t>
       </w:r>
       <w:r>
         <w:tab/>
@@ -2303,7 +2515,7 @@
         <w:t>,</w:t>
       </w:r>
       <w:r>
-        <w:t xml:space="preserve"> will put you in a good position to be a machine learning engineer. This is one of the roles in Data Science that has the word “engineer” in it, which indicates that there is some amount of Software engineering present in it as well. </w:t>
+        <w:t xml:space="preserve"> will put you in a good position to be a machine learning engineer. This is one of the roles in Data Science that has the word “engineer” in it, which indicates that there is some amount of Software engineering present in it. </w:t>
       </w:r>
       <w:r>
         <w:tab/>
@@ -2319,7 +2531,13 @@
         <w:t>-</w:t>
       </w:r>
       <w:r>
-        <w:t>facing role in the market, the growth in this role can be in terms of business or technology, depending on the inclination of the individual.</w:t>
+        <w:t>facing role in the market, the growth in this role can be in terms of business or technology, depending on the in</w:t>
+      </w:r>
+      <w:r>
+        <w:t>dividual's inclination</w:t>
+      </w:r>
+      <w:r>
+        <w:t>.</w:t>
       </w:r>
       <w:r>
         <w:tab/>
@@ -2355,7 +2573,13 @@
         <w:t xml:space="preserve">a </w:t>
       </w:r>
       <w:r>
-        <w:t xml:space="preserve">heavy emphasis on efficient communication, presentation and visualization, this role is suitable for extroverts that have a presence of mind. </w:t>
+        <w:t xml:space="preserve">heavy emphasis on efficient communication, presentation and visualization, this role is suitable for extroverts </w:t>
+      </w:r>
+      <w:r>
+        <w:t>with</w:t>
+      </w:r>
+      <w:r>
+        <w:t xml:space="preserve"> a presence of mind. </w:t>
       </w:r>
       <w:r>
         <w:t>In a</w:t>
@@ -2377,13 +2601,13 @@
         <w:t xml:space="preserve"> </w:t>
       </w:r>
       <w:r>
-        <w:t>the lines of Senior Business Analyst, Business Managers, VP, Director etc.</w:t>
-      </w:r>
-      <w:r>
-        <w:t>,</w:t>
-      </w:r>
-      <w:r>
-        <w:t xml:space="preserve"> as strong domain knowledge can help business analysts be effective decision</w:t>
+        <w:t xml:space="preserve">the lines of Senior Business Analyst, Business Managers, VP, </w:t>
+      </w:r>
+      <w:r>
+        <w:t>director, etc. S</w:t>
+      </w:r>
+      <w:r>
+        <w:t>trong domain knowledge can help business analysts be effective decision</w:t>
       </w:r>
       <w:r>
         <w:t>-</w:t>
@@ -2422,16 +2646,10 @@
         <w:t>iven the current pace of technology</w:t>
       </w:r>
       <w:r>
-        <w:t>, being a Data Scientist would entail a</w:t>
-      </w:r>
-      <w:r>
-        <w:t xml:space="preserve"> lifelong role of learning</w:t>
-      </w:r>
-      <w:r>
-        <w:t>.</w:t>
-      </w:r>
-      <w:r>
-        <w:t xml:space="preserve"> Having the patience and know-how of how to manage technology, clients and teams. A strong growth mindset coupled with strong technical experience can help individuals make a big difference in the organizations that leverage Data Scientist folks! Growth can be along</w:t>
+        <w:t>, being a Data Scientist would entail a lifelong role of learning.</w:t>
+      </w:r>
+      <w:r>
+        <w:t xml:space="preserve"> Having the patience and know-how to manage technology, clients and teams. A strong growth mindset coupled with strong technical experience can help individuals make a big difference in the organizations that leverage Data Scientist folks! Growth can be along</w:t>
       </w:r>
       <w:r>
         <w:t xml:space="preserve"> with</w:t>
@@ -2454,7 +2672,7 @@
         <w:t>en</w:t>
       </w:r>
       <w:r>
-        <w:t>ded to speak to someone who is already doing the role you are looking out for.</w:t>
+        <w:t>ded to speak to someone already doing the role you are looking out for.</w:t>
       </w:r>
     </w:p>
     <w:p>
@@ -2477,10 +2695,13 @@
         <w:t xml:space="preserve">stood the “what”, you might be interested </w:t>
       </w:r>
       <w:r>
-        <w:t>in getting</w:t>
-      </w:r>
-      <w:r>
-        <w:t xml:space="preserve"> to know more on the timeline for you to become one!</w:t>
+        <w:t xml:space="preserve">in </w:t>
+      </w:r>
+      <w:r>
+        <w:t>knowing more about</w:t>
+      </w:r>
+      <w:r>
+        <w:t xml:space="preserve"> the timeline for you to become one!</w:t>
       </w:r>
     </w:p>
     <w:p>
@@ -2512,7 +2733,13 @@
     </w:p>
     <w:p>
       <w:r>
-        <w:t>It would depend on how much passion you have for data</w:t>
+        <w:t xml:space="preserve">It would depend on </w:t>
+      </w:r>
+      <w:r>
+        <w:t>your passion</w:t>
+      </w:r>
+      <w:r>
+        <w:t xml:space="preserve"> for data</w:t>
       </w:r>
       <w:r>
         <w:t>/</w:t>
@@ -2524,13 +2751,13 @@
         <w:t>/</w:t>
       </w:r>
       <w:r>
-        <w:t>business. Essentially, Data Science is a combination of Mathematics, Business and Technology. If you are willing to work towards being good at one of these and interm</w:t>
-      </w:r>
-      <w:r>
-        <w:t>e</w:t>
-      </w:r>
-      <w:r>
-        <w:t>diate in another, it is more than enough to succeed as a data scientist.</w:t>
+        <w:t xml:space="preserve">business. Essentially, Data Science is a combination of Mathematics, Business and Technology. </w:t>
+      </w:r>
+      <w:r>
+        <w:t>Suppose you are willing to work towards being good at one of these and intermediate in another. In that case</w:t>
+      </w:r>
+      <w:r>
+        <w:t>, it is more than enough to succeed as a data scientist.</w:t>
       </w:r>
       <w:r>
         <w:tab/>
@@ -2611,7 +2838,7 @@
         <w:t>s</w:t>
       </w:r>
       <w:r>
-        <w:t>ed all that I preach</w:t>
+        <w:t>ed all I preach</w:t>
       </w:r>
       <w:r>
         <w:t>;</w:t>
@@ -2638,91 +2865,58 @@
     </w:p>
     <w:p>
       <w:r>
-        <w:t xml:space="preserve">My major fear when I started out as a data scientist was </w:t>
-      </w:r>
-      <w:r>
-        <w:t>my fear of</w:t>
-      </w:r>
-      <w:r>
-        <w:t xml:space="preserve"> code</w:t>
-      </w:r>
-      <w:r>
-        <w:t>.</w:t>
+        <w:t>When I started out as a data scientist, my major</w:t>
+      </w:r>
+      <w:r>
+        <w:t xml:space="preserve"> fear of code. The one thing I have learned is </w:t>
+      </w:r>
+    </w:p>
+    <w:p>
+      <w:pPr>
+        <w:pStyle w:val="Quote"/>
+      </w:pPr>
+      <w:r>
+        <w:t>The most effective way to get good at something is to keep doing/practi</w:t>
+      </w:r>
+      <w:r>
+        <w:t>s</w:t>
+      </w:r>
+      <w:r>
+        <w:t xml:space="preserve">ing it </w:t>
+      </w:r>
+      <w:r>
+        <w:t>daily</w:t>
+      </w:r>
+      <w:r>
+        <w:t xml:space="preserve">. </w:t>
+      </w:r>
+    </w:p>
+    <w:p>
+      <w:r>
+        <w:t>Secondly, rather than just learning the theoretical way, put the knowledge into practice</w:t>
+      </w:r>
+      <w:r>
+        <w:t>,</w:t>
       </w:r>
       <w:r>
         <w:t xml:space="preserve"> </w:t>
       </w:r>
       <w:r>
-        <w:t xml:space="preserve">The </w:t>
-      </w:r>
-      <w:r>
-        <w:t xml:space="preserve">one thing </w:t>
-      </w:r>
-      <w:r>
-        <w:t>I</w:t>
-      </w:r>
-      <w:r>
-        <w:t xml:space="preserve"> have learned </w:t>
-      </w:r>
-      <w:r>
-        <w:t xml:space="preserve">is </w:t>
-      </w:r>
-    </w:p>
-    <w:p>
-      <w:pPr>
-        <w:pStyle w:val="Quote"/>
-      </w:pPr>
-      <w:r>
-        <w:t>The</w:t>
-      </w:r>
-      <w:r>
-        <w:t xml:space="preserve"> most effective way to get good at something is to keep doing/practi</w:t>
-      </w:r>
-      <w:r>
-        <w:t>s</w:t>
-      </w:r>
-      <w:r>
-        <w:t xml:space="preserve">ing it on a daily basis. </w:t>
-      </w:r>
-    </w:p>
-    <w:p>
-      <w:r>
-        <w:t xml:space="preserve">Secondly, rather than just learning the theoretical way, </w:t>
-      </w:r>
-      <w:r>
-        <w:t xml:space="preserve">put </w:t>
-      </w:r>
-      <w:r>
-        <w:t>the knowledge into practice</w:t>
+        <w:t>which</w:t>
+      </w:r>
+      <w:r>
+        <w:t xml:space="preserve"> can supremely enhance one’s skillset.</w:t>
+      </w:r>
+    </w:p>
+    <w:p>
+      <w:r>
+        <w:t>Here</w:t>
       </w:r>
       <w:r>
         <w:t>,</w:t>
       </w:r>
       <w:r>
-        <w:t xml:space="preserve"> </w:t>
-      </w:r>
-      <w:r>
-        <w:t xml:space="preserve">and that can supremely enhance </w:t>
-      </w:r>
-      <w:r>
-        <w:t>one’s skillset.</w:t>
-      </w:r>
-    </w:p>
-    <w:p>
-      <w:r>
-        <w:t>Having said that, here</w:t>
-      </w:r>
-      <w:r>
-        <w:t>,</w:t>
-      </w:r>
-      <w:r>
-        <w:t xml:space="preserve"> </w:t>
-      </w:r>
-      <w:r>
-        <w:t>I</w:t>
-      </w:r>
-      <w:r>
-        <w:t xml:space="preserve"> would like to break the mandatory skills into different domains of skills</w:t>
+        <w:t xml:space="preserve"> I would like to break the mandatory skills into different domains of skills</w:t>
       </w:r>
       <w:r>
         <w:t>,</w:t>
@@ -2812,7 +3006,13 @@
         <w:t>I</w:t>
       </w:r>
       <w:r>
-        <w:t xml:space="preserve"> would have included this here. One thing that you will be committing </w:t>
+        <w:t xml:space="preserve"> would have included this here. </w:t>
+      </w:r>
+      <w:r>
+        <w:t>Y</w:t>
+      </w:r>
+      <w:r>
+        <w:t xml:space="preserve">ou will be committing </w:t>
       </w:r>
       <w:r>
         <w:t xml:space="preserve">to </w:t>
@@ -2827,7 +3027,13 @@
         <w:t>lifelong learning</w:t>
       </w:r>
       <w:r>
-        <w:t xml:space="preserve"> as this industry evolves on a daily basis. Almost every</w:t>
+        <w:t xml:space="preserve"> as this industry evolves </w:t>
+      </w:r>
+      <w:r>
+        <w:t>daily</w:t>
+      </w:r>
+      <w:r>
+        <w:t>. Almost every</w:t>
       </w:r>
       <w:r>
         <w:t xml:space="preserve"> </w:t>
@@ -2839,7 +3045,13 @@
         <w:t>,</w:t>
       </w:r>
       <w:r>
-        <w:t xml:space="preserve"> there is something new coming up in different technologies and tools. A learning attitude definitely take</w:t>
+        <w:t xml:space="preserve"> </w:t>
+      </w:r>
+      <w:r>
+        <w:t>something new is</w:t>
+      </w:r>
+      <w:r>
+        <w:t xml:space="preserve"> coming up in different technologies and tools. A learning attitude definitely take</w:t>
       </w:r>
       <w:r>
         <w:t>s</w:t>
@@ -2864,56 +3076,47 @@
           <w:b/>
           <w:bCs/>
         </w:rPr>
+        <w:t>Organizational Skills:</w:t>
+      </w:r>
+      <w:r>
+        <w:t xml:space="preserve"> As one starts getting involved in different aspects of a project by portraying different roles, good organizational skills </w:t>
+      </w:r>
+      <w:r>
+        <w:t>are</w:t>
+      </w:r>
+      <w:r>
+        <w:t xml:space="preserve"> </w:t>
+      </w:r>
+      <w:r>
+        <w:t>necessar</w:t>
+      </w:r>
+      <w:r>
+        <w:t>y</w:t>
+      </w:r>
+      <w:r>
+        <w:t xml:space="preserve">. </w:t>
+      </w:r>
+      <w:r>
+        <w:t>P</w:t>
+      </w:r>
+      <w:r>
+        <w:t xml:space="preserve">utting structure into </w:t>
+      </w:r>
+      <w:r>
         <w:lastRenderedPageBreak/>
-        <w:t>Organizational Skills:</w:t>
-      </w:r>
-      <w:r>
-        <w:t xml:space="preserve"> As one starts getting involved in different aspects of a project by portraying different roles, good organizational skills </w:t>
-      </w:r>
-      <w:r>
-        <w:t>are</w:t>
-      </w:r>
-      <w:r>
-        <w:t xml:space="preserve"> a necessity</w:t>
-      </w:r>
-      <w:r>
-        <w:t xml:space="preserve">. </w:t>
-      </w:r>
-      <w:r>
-        <w:t>P</w:t>
-      </w:r>
-      <w:r>
-        <w:t>utting structure into your thought process</w:t>
+        <w:t>your thought process</w:t>
       </w:r>
       <w:r>
         <w:t xml:space="preserve"> on a</w:t>
       </w:r>
       <w:r>
-        <w:t xml:space="preserve"> day to day </w:t>
-      </w:r>
-      <w:r>
-        <w:t>basis can make</w:t>
-      </w:r>
-      <w:r>
-        <w:t xml:space="preserve"> almost everything you do</w:t>
-      </w:r>
-      <w:r>
-        <w:t xml:space="preserve"> – perso</w:t>
-      </w:r>
-      <w:r>
-        <w:t>na</w:t>
-      </w:r>
-      <w:r>
-        <w:t>lly as well as professiona</w:t>
-      </w:r>
-      <w:r>
-        <w:t>l</w:t>
-      </w:r>
-      <w:r>
-        <w:t>ly</w:t>
-      </w:r>
-      <w:r>
-        <w:t>, much easier</w:t>
+        <w:t xml:space="preserve"> day</w:t>
+      </w:r>
+      <w:r>
+        <w:t>-to-day basis can make almost everything you do – personally and professionally-</w:t>
+      </w:r>
+      <w:r>
+        <w:t xml:space="preserve"> much easier</w:t>
       </w:r>
       <w:r>
         <w:t>.</w:t>
@@ -3022,7 +3225,13 @@
         <w:t>o</w:t>
       </w:r>
       <w:r>
-        <w:t xml:space="preserve">n the ladder by looking into Support Vector Machines, Neural Networks, Deep Learning and so on. But again, practice and application become key </w:t>
+        <w:t>n the ladder by looking into Support Vector Machines, Neural Networks, Deep Learning</w:t>
+      </w:r>
+      <w:r>
+        <w:t>, etc</w:t>
+      </w:r>
+      <w:r>
+        <w:t xml:space="preserve">. But again, practice and application become key </w:t>
       </w:r>
       <w:r>
         <w:t>to</w:t>
@@ -3095,13 +3304,13 @@
         <w:t>Database Management:</w:t>
       </w:r>
       <w:r>
-        <w:t xml:space="preserve"> One thing I can vouch for is that as a data scientist</w:t>
-      </w:r>
-      <w:r>
-        <w:t>,</w:t>
-      </w:r>
-      <w:r>
-        <w:t xml:space="preserve"> you would spend about 80% of your time preparing your data for analysis and modelling in the next steps. So, database management through different skills such as MySQL, SQL Server, Oracle and NoSQL databases such as MongoDB, HBase amongst the others</w:t>
+        <w:t xml:space="preserve"> One thing I can vouch for is that </w:t>
+      </w:r>
+      <w:r>
+        <w:t>you would spend about 80% of your time preparing your data for analysis and modelling in the next steps as a data scientist</w:t>
+      </w:r>
+      <w:r>
+        <w:t>. So, database management through different skills such as MySQL, SQL Server, Oracle and NoSQL databases such as MongoDB, HBase amongst the others</w:t>
       </w:r>
     </w:p>
     <w:p>
@@ -3128,7 +3337,10 @@
     </w:p>
     <w:p>
       <w:r>
-        <w:t xml:space="preserve">There are multiple resources that can be used for Data Science. </w:t>
+        <w:t>Multiple resources</w:t>
+      </w:r>
+      <w:r>
+        <w:t xml:space="preserve"> can be used for Data Science. </w:t>
       </w:r>
     </w:p>
     <w:p>
@@ -3182,7 +3394,6 @@
         </w:numPr>
       </w:pPr>
       <w:r>
-        <w:lastRenderedPageBreak/>
         <w:t>Udemy</w:t>
       </w:r>
       <w:r>
@@ -3239,6 +3450,7 @@
         </w:numPr>
       </w:pPr>
       <w:r>
+        <w:lastRenderedPageBreak/>
         <w:t>Books &amp; Self-Learning</w:t>
       </w:r>
       <w:r>
@@ -3272,7 +3484,7 @@
         <w:t>ve</w:t>
       </w:r>
       <w:r>
-        <w:t xml:space="preserve"> managed to come to the end of the article. This shows that you are here to really understand and know how Data Science works in the real world. Whatever you deci</w:t>
+        <w:t xml:space="preserve"> managed to come to the end of the article. This shows that you are here to understand and know how Data Science works in the real world. Whatever you deci</w:t>
       </w:r>
       <w:r>
         <w:t>de</w:t>
@@ -3319,7 +3531,13 @@
         <w:t xml:space="preserve"> – you can connect with me on LinkedIn</w:t>
       </w:r>
       <w:r>
-        <w:t>. In case you have any doubts, please feel free to reach out to the team or Google me and shoot me an email</w:t>
+        <w:t>. I</w:t>
+      </w:r>
+      <w:r>
+        <w:t>f</w:t>
+      </w:r>
+      <w:r>
+        <w:t xml:space="preserve"> you have any doubts, please feel free to reach out to the team or Google me and shoot me an email</w:t>
       </w:r>
       <w:r>
         <w:t>.</w:t>
@@ -6862,7 +7080,7 @@
 </file>
 
 <file path=customXml/itemProps1.xml><?xml version="1.0" encoding="utf-8"?>
-<ds:datastoreItem xmlns:ds="http://schemas.openxmlformats.org/officeDocument/2006/customXml" ds:itemID="{92750FAC-5D8F-4289-A6EE-519FF474CE6A}">
+<ds:datastoreItem xmlns:ds="http://schemas.openxmlformats.org/officeDocument/2006/customXml" ds:itemID="{35C49673-BB15-45BF-9B0B-3493958626DE}">
   <ds:schemaRefs>
     <ds:schemaRef ds:uri="http://schemas.openxmlformats.org/officeDocument/2006/bibliography"/>
   </ds:schemaRefs>

</xml_diff>

<commit_message>
Data Science for All - done!
</commit_message>
<xml_diff>
--- a/Blogs/Knowledgehut/Data Science for All - Data Science Bootcamp v3.docx
+++ b/Blogs/Knowledgehut/Data Science for All - Data Science Bootcamp v3.docx
@@ -180,7 +180,7 @@
           <w:r>
             <w:fldChar w:fldCharType="separate"/>
           </w:r>
-          <w:hyperlink w:anchor="_Toc105635751" w:history="1">
+          <w:hyperlink w:anchor="_Toc105665750" w:history="1">
             <w:r>
               <w:rPr>
                 <w:rStyle w:val="Hyperlink"/>
@@ -203,7 +203,7 @@
               <w:rPr>
                 <w:webHidden/>
               </w:rPr>
-              <w:instrText xml:space="preserve"> PAGEREF _Toc105635751 \h </w:instrText>
+              <w:instrText xml:space="preserve"> PAGEREF _Toc105665750 \h </w:instrText>
             </w:r>
             <w:r>
               <w:rPr>
@@ -241,7 +241,7 @@
               <w:lang w:val="en-US"/>
             </w:rPr>
           </w:pPr>
-          <w:hyperlink w:anchor="_Toc105635752" w:history="1">
+          <w:hyperlink w:anchor="_Toc105665751" w:history="1">
             <w:r>
               <w:rPr>
                 <w:rStyle w:val="Hyperlink"/>
@@ -264,7 +264,7 @@
               <w:rPr>
                 <w:webHidden/>
               </w:rPr>
-              <w:instrText xml:space="preserve"> PAGEREF _Toc105635752 \h </w:instrText>
+              <w:instrText xml:space="preserve"> PAGEREF _Toc105665751 \h </w:instrText>
             </w:r>
             <w:r>
               <w:rPr>
@@ -302,7 +302,7 @@
               <w:lang w:val="en-US"/>
             </w:rPr>
           </w:pPr>
-          <w:hyperlink w:anchor="_Toc105635753" w:history="1">
+          <w:hyperlink w:anchor="_Toc105665752" w:history="1">
             <w:r>
               <w:rPr>
                 <w:rStyle w:val="Hyperlink"/>
@@ -325,7 +325,7 @@
               <w:rPr>
                 <w:webHidden/>
               </w:rPr>
-              <w:instrText xml:space="preserve"> PAGEREF _Toc105635753 \h </w:instrText>
+              <w:instrText xml:space="preserve"> PAGEREF _Toc105665752 \h </w:instrText>
             </w:r>
             <w:r>
               <w:rPr>
@@ -363,7 +363,7 @@
               <w:lang w:val="en-US"/>
             </w:rPr>
           </w:pPr>
-          <w:hyperlink w:anchor="_Toc105635754" w:history="1">
+          <w:hyperlink w:anchor="_Toc105665753" w:history="1">
             <w:r>
               <w:rPr>
                 <w:rStyle w:val="Hyperlink"/>
@@ -386,7 +386,7 @@
               <w:rPr>
                 <w:webHidden/>
               </w:rPr>
-              <w:instrText xml:space="preserve"> PAGEREF _Toc105635754 \h </w:instrText>
+              <w:instrText xml:space="preserve"> PAGEREF _Toc105665753 \h </w:instrText>
             </w:r>
             <w:r>
               <w:rPr>
@@ -424,7 +424,7 @@
               <w:lang w:val="en-US"/>
             </w:rPr>
           </w:pPr>
-          <w:hyperlink w:anchor="_Toc105635755" w:history="1">
+          <w:hyperlink w:anchor="_Toc105665754" w:history="1">
             <w:r>
               <w:rPr>
                 <w:rStyle w:val="Hyperlink"/>
@@ -447,7 +447,7 @@
               <w:rPr>
                 <w:webHidden/>
               </w:rPr>
-              <w:instrText xml:space="preserve"> PAGEREF _Toc105635755 \h </w:instrText>
+              <w:instrText xml:space="preserve"> PAGEREF _Toc105665754 \h </w:instrText>
             </w:r>
             <w:r>
               <w:rPr>
@@ -485,7 +485,7 @@
               <w:lang w:val="en-US"/>
             </w:rPr>
           </w:pPr>
-          <w:hyperlink w:anchor="_Toc105635756" w:history="1">
+          <w:hyperlink w:anchor="_Toc105665755" w:history="1">
             <w:r>
               <w:rPr>
                 <w:rStyle w:val="Hyperlink"/>
@@ -508,7 +508,7 @@
               <w:rPr>
                 <w:webHidden/>
               </w:rPr>
-              <w:instrText xml:space="preserve"> PAGEREF _Toc105635756 \h </w:instrText>
+              <w:instrText xml:space="preserve"> PAGEREF _Toc105665755 \h </w:instrText>
             </w:r>
             <w:r>
               <w:rPr>
@@ -525,7 +525,7 @@
               <w:rPr>
                 <w:webHidden/>
               </w:rPr>
-              <w:t>8</w:t>
+              <w:t>9</w:t>
             </w:r>
             <w:r>
               <w:rPr>
@@ -546,7 +546,7 @@
               <w:lang w:val="en-US"/>
             </w:rPr>
           </w:pPr>
-          <w:hyperlink w:anchor="_Toc105635757" w:history="1">
+          <w:hyperlink w:anchor="_Toc105665756" w:history="1">
             <w:r>
               <w:rPr>
                 <w:rStyle w:val="Hyperlink"/>
@@ -569,7 +569,7 @@
               <w:rPr>
                 <w:webHidden/>
               </w:rPr>
-              <w:instrText xml:space="preserve"> PAGEREF _Toc105635757 \h </w:instrText>
+              <w:instrText xml:space="preserve"> PAGEREF _Toc105665756 \h </w:instrText>
             </w:r>
             <w:r>
               <w:rPr>
@@ -607,7 +607,7 @@
               <w:lang w:val="en-US"/>
             </w:rPr>
           </w:pPr>
-          <w:hyperlink w:anchor="_Toc105635758" w:history="1">
+          <w:hyperlink w:anchor="_Toc105665757" w:history="1">
             <w:r>
               <w:rPr>
                 <w:rStyle w:val="Hyperlink"/>
@@ -630,7 +630,7 @@
               <w:rPr>
                 <w:webHidden/>
               </w:rPr>
-              <w:instrText xml:space="preserve"> PAGEREF _Toc105635758 \h </w:instrText>
+              <w:instrText xml:space="preserve"> PAGEREF _Toc105665757 \h </w:instrText>
             </w:r>
             <w:r>
               <w:rPr>
@@ -668,7 +668,7 @@
               <w:lang w:val="en-US"/>
             </w:rPr>
           </w:pPr>
-          <w:hyperlink w:anchor="_Toc105635759" w:history="1">
+          <w:hyperlink w:anchor="_Toc105665758" w:history="1">
             <w:r>
               <w:rPr>
                 <w:rStyle w:val="Hyperlink"/>
@@ -691,7 +691,7 @@
               <w:rPr>
                 <w:webHidden/>
               </w:rPr>
-              <w:instrText xml:space="preserve"> PAGEREF _Toc105635759 \h </w:instrText>
+              <w:instrText xml:space="preserve"> PAGEREF _Toc105665758 \h </w:instrText>
             </w:r>
             <w:r>
               <w:rPr>
@@ -729,7 +729,7 @@
               <w:lang w:val="en-US"/>
             </w:rPr>
           </w:pPr>
-          <w:hyperlink w:anchor="_Toc105635760" w:history="1">
+          <w:hyperlink w:anchor="_Toc105665759" w:history="1">
             <w:r>
               <w:rPr>
                 <w:rStyle w:val="Hyperlink"/>
@@ -752,7 +752,7 @@
               <w:rPr>
                 <w:webHidden/>
               </w:rPr>
-              <w:instrText xml:space="preserve"> PAGEREF _Toc105635760 \h </w:instrText>
+              <w:instrText xml:space="preserve"> PAGEREF _Toc105665759 \h </w:instrText>
             </w:r>
             <w:r>
               <w:rPr>
@@ -790,7 +790,7 @@
               <w:lang w:val="en-US"/>
             </w:rPr>
           </w:pPr>
-          <w:hyperlink w:anchor="_Toc105635761" w:history="1">
+          <w:hyperlink w:anchor="_Toc105665760" w:history="1">
             <w:r>
               <w:rPr>
                 <w:rStyle w:val="Hyperlink"/>
@@ -813,7 +813,7 @@
               <w:rPr>
                 <w:webHidden/>
               </w:rPr>
-              <w:instrText xml:space="preserve"> PAGEREF _Toc105635761 \h </w:instrText>
+              <w:instrText xml:space="preserve"> PAGEREF _Toc105665760 \h </w:instrText>
             </w:r>
             <w:r>
               <w:rPr>
@@ -851,11 +851,72 @@
               <w:lang w:val="en-US"/>
             </w:rPr>
           </w:pPr>
-          <w:hyperlink w:anchor="_Toc105635762" w:history="1">
+          <w:hyperlink w:anchor="_Toc105665761" w:history="1">
             <w:r>
               <w:rPr>
                 <w:rStyle w:val="Hyperlink"/>
               </w:rPr>
+              <w:t>Frequently Asked Questions (FAQs)</w:t>
+            </w:r>
+            <w:r>
+              <w:rPr>
+                <w:webHidden/>
+              </w:rPr>
+              <w:tab/>
+            </w:r>
+            <w:r>
+              <w:rPr>
+                <w:webHidden/>
+              </w:rPr>
+              <w:fldChar w:fldCharType="begin"/>
+            </w:r>
+            <w:r>
+              <w:rPr>
+                <w:webHidden/>
+              </w:rPr>
+              <w:instrText xml:space="preserve"> PAGEREF _Toc105665761 \h </w:instrText>
+            </w:r>
+            <w:r>
+              <w:rPr>
+                <w:webHidden/>
+              </w:rPr>
+            </w:r>
+            <w:r>
+              <w:rPr>
+                <w:webHidden/>
+              </w:rPr>
+              <w:fldChar w:fldCharType="separate"/>
+            </w:r>
+            <w:r>
+              <w:rPr>
+                <w:webHidden/>
+              </w:rPr>
+              <w:t>11</w:t>
+            </w:r>
+            <w:r>
+              <w:rPr>
+                <w:webHidden/>
+              </w:rPr>
+              <w:fldChar w:fldCharType="end"/>
+            </w:r>
+          </w:hyperlink>
+        </w:p>
+        <w:p>
+          <w:pPr>
+            <w:pStyle w:val="TOC1"/>
+            <w:tabs>
+              <w:tab w:val="right" w:leader="dot" w:pos="9350"/>
+            </w:tabs>
+            <w:rPr>
+              <w:rFonts w:asciiTheme="minorHAnsi" w:eastAsiaTheme="minorEastAsia" w:hAnsiTheme="minorHAnsi" w:cstheme="minorBidi"/>
+              <w:lang w:val="en-US"/>
+            </w:rPr>
+          </w:pPr>
+          <w:hyperlink w:anchor="_Toc105665762" w:history="1">
+            <w:r>
+              <w:rPr>
+                <w:rStyle w:val="Hyperlink"/>
+              </w:rPr>
               <w:t>Author</w:t>
             </w:r>
             <w:r>
@@ -874,7 +935,7 @@
               <w:rPr>
                 <w:webHidden/>
               </w:rPr>
-              <w:instrText xml:space="preserve"> PAGEREF _Toc105635762 \h </w:instrText>
+              <w:instrText xml:space="preserve"> PAGEREF _Toc105665762 \h </w:instrText>
             </w:r>
             <w:r>
               <w:rPr>
@@ -891,7 +952,7 @@
               <w:rPr>
                 <w:webHidden/>
               </w:rPr>
-              <w:t>11</w:t>
+              <w:t>12</w:t>
             </w:r>
             <w:r>
               <w:rPr>
@@ -921,7 +982,7 @@
       <w:pPr>
         <w:pStyle w:val="Heading1"/>
       </w:pPr>
-      <w:bookmarkStart w:id="0" w:name="_Toc105635751"/>
+      <w:bookmarkStart w:id="0" w:name="_Toc105665750"/>
       <w:r>
         <w:lastRenderedPageBreak/>
         <w:t>Introduction</w:t>
@@ -936,7 +997,7 @@
         <w:t xml:space="preserve">and </w:t>
       </w:r>
       <w:r>
-        <w:t xml:space="preserve">your friends and even your family </w:t>
+        <w:t xml:space="preserve">your friends and family </w:t>
       </w:r>
       <w:r>
         <w:t xml:space="preserve">are in the loop about how </w:t>
@@ -965,7 +1026,16 @@
     </w:p>
     <w:p>
       <w:r>
-        <w:t>Let’s now come to you. Irrespective of the position, industry and level of technical knowledge, you would like to understand where you fit into all of this? I</w:t>
+        <w:t xml:space="preserve">Let’s now come to you. Irrespective of the position, industry and level of technical knowledge, you would like to understand where </w:t>
+      </w:r>
+      <w:r>
+        <w:rPr>
+          <w:b/>
+        </w:rPr>
+        <w:t>you</w:t>
+      </w:r>
+      <w:r>
+        <w:t xml:space="preserve"> fit into all of this? I</w:t>
       </w:r>
       <w:r>
         <w:t>s it</w:t>
@@ -980,18 +1050,40 @@
         <w:t xml:space="preserve"> about? </w:t>
       </w:r>
       <w:r>
-        <w:t>The title does say, “Is Data Science for All?” but I would like to focus on “Is Data Science for you?”. Let’s dive in.</w:t>
-      </w:r>
+        <w:t xml:space="preserve">The title does say, “Is Data Science for All?” but I would like to focus on “Is Data Science for you?”. </w:t>
+      </w:r>
+      <w:r>
+        <w:t>So l</w:t>
+      </w:r>
+      <w:r>
+        <w:t>et’s dive in</w:t>
+      </w:r>
+      <w:r>
+        <w:t xml:space="preserve">to the </w:t>
+      </w:r>
+      <w:hyperlink r:id="rId9" w:history="1">
+        <w:r>
+          <w:rPr>
+            <w:rStyle w:val="Hyperlink"/>
+          </w:rPr>
+          <w:t>complete data science Bootcamp</w:t>
+        </w:r>
+      </w:hyperlink>
+      <w:r>
+        <w:t>.</w:t>
+      </w:r>
+      <w:bookmarkStart w:id="1" w:name="_GoBack"/>
+      <w:bookmarkEnd w:id="1"/>
     </w:p>
     <w:p>
       <w:pPr>
         <w:pStyle w:val="Heading1"/>
       </w:pPr>
-      <w:bookmarkStart w:id="1" w:name="_Toc105635752"/>
+      <w:bookmarkStart w:id="2" w:name="_Toc105665751"/>
       <w:r>
         <w:t>Is Data Science for you?</w:t>
       </w:r>
-      <w:bookmarkEnd w:id="1"/>
+      <w:bookmarkEnd w:id="2"/>
     </w:p>
     <w:p>
       <w:pPr>
@@ -1115,14 +1207,14 @@
       <w:pPr>
         <w:pStyle w:val="Heading3"/>
       </w:pPr>
-      <w:bookmarkStart w:id="2" w:name="_Toc105635753"/>
+      <w:bookmarkStart w:id="3" w:name="_Toc105665752"/>
       <w:r>
         <w:t>The i</w:t>
       </w:r>
       <w:r>
         <w:t>ntuition of Data in Data Science</w:t>
       </w:r>
-      <w:bookmarkEnd w:id="2"/>
+      <w:bookmarkEnd w:id="3"/>
     </w:p>
     <w:p>
       <w:r>
@@ -1153,131 +1245,134 @@
         <w:t>will</w:t>
       </w:r>
       <w:r>
-        <w:t xml:space="preserve"> enjoy a whole set of new privileges in life </w:t>
-      </w:r>
-      <w:r>
-        <w:t>like</w:t>
+        <w:t xml:space="preserve"> enjoy a whole set of new privileges in life</w:t>
+      </w:r>
+      <w:r>
+        <w:t>-</w:t>
+      </w:r>
+      <w:r>
+        <w:t xml:space="preserve">like </w:t>
+      </w:r>
+      <w:r>
+        <w:t xml:space="preserve">video </w:t>
+      </w:r>
+      <w:r>
+        <w:t xml:space="preserve">calls with </w:t>
+      </w:r>
+      <w:r>
+        <w:t xml:space="preserve">family, content online, group conversations, </w:t>
+      </w:r>
+      <w:r>
+        <w:t>digital photos</w:t>
+      </w:r>
+      <w:r>
+        <w:t xml:space="preserve"> etc.</w:t>
+      </w:r>
+      <w:r>
+        <w:tab/>
+      </w:r>
+    </w:p>
+    <w:p>
+      <w:r>
+        <w:t>O</w:t>
+      </w:r>
+      <w:r>
+        <w:t>n the other hand, if they do not know how to use the internet, they are almost digitally disabled</w:t>
       </w:r>
       <w:r>
         <w:t>,</w:t>
       </w:r>
       <w:r>
+        <w:t xml:space="preserve"> missing out on a big part of the new world.</w:t>
+      </w:r>
+    </w:p>
+    <w:p>
+      <w:r>
+        <w:t>Similarly,</w:t>
+      </w:r>
+    </w:p>
+    <w:p>
+      <w:pPr>
+        <w:pStyle w:val="Quote"/>
+      </w:pPr>
+      <w:r>
+        <w:t xml:space="preserve">If you do not know </w:t>
+      </w:r>
+      <w:r>
+        <w:t xml:space="preserve">how to leverage </w:t>
+      </w:r>
+      <w:r>
+        <w:t>Data</w:t>
+      </w:r>
+      <w:r>
+        <w:t xml:space="preserve"> in this Digital Age</w:t>
+      </w:r>
+      <w:r>
+        <w:t xml:space="preserve">, you </w:t>
+      </w:r>
+      <w:r>
+        <w:t>become</w:t>
+      </w:r>
+      <w:r>
+        <w:t xml:space="preserve"> digitally disabled</w:t>
+      </w:r>
+    </w:p>
+    <w:p>
+      <w:r>
+        <w:t>Whether</w:t>
+      </w:r>
+      <w:r>
         <w:t xml:space="preserve"> </w:t>
       </w:r>
       <w:r>
-        <w:t xml:space="preserve">video </w:t>
-      </w:r>
-      <w:r>
-        <w:t xml:space="preserve">calls with </w:t>
-      </w:r>
-      <w:r>
-        <w:t xml:space="preserve">family, content online, group conversations, </w:t>
-      </w:r>
-      <w:r>
-        <w:t>digital photos</w:t>
-      </w:r>
-      <w:r>
-        <w:t xml:space="preserve"> etc.</w:t>
-      </w:r>
-      <w:r>
-        <w:tab/>
-      </w:r>
-    </w:p>
-    <w:p>
-      <w:r>
-        <w:t>O</w:t>
-      </w:r>
-      <w:r>
-        <w:t>n the other hand, if they do not know how to use the internet, they are almost digitally disabled</w:t>
+        <w:t>you are a student, professional or entrepreneur, let me explain to you a situation that you might have faced in your day to day. If I were to give you a data</w:t>
+      </w:r>
+      <w:r>
+        <w:t>s</w:t>
+      </w:r>
+      <w:r>
+        <w:t xml:space="preserve">et or an excel file with </w:t>
+      </w:r>
+      <w:r>
+        <w:rPr>
+          <w:i/>
+        </w:rPr>
+        <w:t>one million rows</w:t>
+      </w:r>
+      <w:r>
+        <w:t xml:space="preserve"> (ten lakh rows)</w:t>
+      </w:r>
+      <w:r>
+        <w:t xml:space="preserve">, you can open up excel and perform some sort of analysis. </w:t>
+      </w:r>
+    </w:p>
+    <w:p>
+      <w:r>
+        <w:t xml:space="preserve">The situation changes if I were to give you ten million rows – you would not be able to open it in Microsoft Excel. Now, </w:t>
+      </w:r>
+      <w:r>
+        <w:t>suddenly</w:t>
       </w:r>
       <w:r>
         <w:t>,</w:t>
       </w:r>
       <w:r>
-        <w:t xml:space="preserve"> missing out on a big part of the new world.</w:t>
-      </w:r>
-    </w:p>
-    <w:p>
-      <w:r>
-        <w:t>Similarly,</w:t>
-      </w:r>
-    </w:p>
-    <w:p>
-      <w:pPr>
-        <w:pStyle w:val="Quote"/>
-      </w:pPr>
-      <w:r>
-        <w:t xml:space="preserve">If you do not know </w:t>
-      </w:r>
-      <w:r>
-        <w:t xml:space="preserve">how to leverage </w:t>
-      </w:r>
-      <w:r>
-        <w:t>Data</w:t>
-      </w:r>
-      <w:r>
-        <w:t xml:space="preserve"> in this Digital Age</w:t>
-      </w:r>
-      <w:r>
-        <w:t xml:space="preserve">, you </w:t>
-      </w:r>
-      <w:r>
-        <w:t>become</w:t>
-      </w:r>
-      <w:r>
-        <w:t xml:space="preserve"> digitally disabled</w:t>
-      </w:r>
-    </w:p>
-    <w:p>
-      <w:r>
-        <w:t>Whether</w:t>
-      </w:r>
-      <w:r>
-        <w:t xml:space="preserve"> </w:t>
-      </w:r>
-      <w:r>
-        <w:t>you are a student, professional or entrepreneur, let me explain to you a situation that you might have faced in your day to day. If I were to give you a data</w:t>
+        <w:t xml:space="preserve"> you </w:t>
+      </w:r>
+      <w:r>
+        <w:t>can’t do much because Excel has a limit of one million rows</w:t>
+      </w:r>
+      <w:r>
+        <w:t xml:space="preserve">. </w:t>
+      </w:r>
+      <w:r>
+        <w:t>Learning how to work with data, perform analysis and even visuali</w:t>
       </w:r>
       <w:r>
         <w:t>s</w:t>
       </w:r>
       <w:r>
-        <w:t xml:space="preserve">et or an excel file with </w:t>
-      </w:r>
-      <w:r>
-        <w:rPr>
-          <w:i/>
-        </w:rPr>
-        <w:t>one million rows</w:t>
-      </w:r>
-      <w:r>
-        <w:t xml:space="preserve"> (ten lakh rows)</w:t>
-      </w:r>
-      <w:r>
-        <w:t xml:space="preserve">, you can open up excel and perform some sort of analysis. </w:t>
-      </w:r>
-    </w:p>
-    <w:p>
-      <w:r>
-        <w:t xml:space="preserve">The situation changes if I were to give you ten million rows – you would not be able to open it in Microsoft Excel. Now, </w:t>
-      </w:r>
-      <w:r>
-        <w:t>suddenly</w:t>
-      </w:r>
-      <w:r>
-        <w:t>,</w:t>
-      </w:r>
-      <w:r>
-        <w:t xml:space="preserve"> you </w:t>
-      </w:r>
-      <w:r>
-        <w:t>can’t do much because Excel has a limit of one million rows</w:t>
-      </w:r>
-      <w:r>
-        <w:t xml:space="preserve">. </w:t>
-      </w:r>
-      <w:r>
-        <w:t xml:space="preserve">Learning how to work with data, perform analysis and even visualize data can help you make better decisions. People who are done with their MBA are </w:t>
+        <w:t xml:space="preserve">e data can help you make better decisions. People who are done with their MBA are </w:t>
       </w:r>
       <w:r>
         <w:t>returning</w:t>
@@ -1371,7 +1466,30 @@
     </w:p>
     <w:p>
       <w:r>
-        <w:t xml:space="preserve">Whatever your nature or experience is, there is a place for you in the end to end Data Science process. How can I be so sure? Let me show you </w:t>
+        <w:t xml:space="preserve">Whatever your nature or experience is, there is a place for you in the end to end </w:t>
+      </w:r>
+      <w:hyperlink r:id="rId10" w:history="1">
+        <w:r>
+          <w:rPr>
+            <w:rStyle w:val="Hyperlink"/>
+          </w:rPr>
+          <w:t xml:space="preserve">Data Science </w:t>
+        </w:r>
+        <w:r>
+          <w:rPr>
+            <w:rStyle w:val="Hyperlink"/>
+          </w:rPr>
+          <w:t>course in India</w:t>
+        </w:r>
+      </w:hyperlink>
+      <w:r>
+        <w:t xml:space="preserve">. How can I be so sure? </w:t>
+      </w:r>
+      <w:r>
+        <w:t>L</w:t>
+      </w:r>
+      <w:r>
+        <w:t xml:space="preserve">et me show you </w:t>
       </w:r>
       <w:r>
         <w:t>precise</w:t>
@@ -1390,18 +1508,18 @@
       <w:pPr>
         <w:pStyle w:val="Heading1"/>
       </w:pPr>
-      <w:bookmarkStart w:id="3" w:name="_Toc105635754"/>
+      <w:bookmarkStart w:id="4" w:name="_Toc105665753"/>
       <w:r>
         <w:t>The roles that come under Data Science</w:t>
       </w:r>
-      <w:bookmarkEnd w:id="3"/>
+      <w:bookmarkEnd w:id="4"/>
     </w:p>
     <w:p>
       <w:r>
         <w:t xml:space="preserve">I could go about and just jot down the roles and tell you what we do in them. </w:t>
       </w:r>
       <w:r>
-        <w:t>But, i</w:t>
+        <w:t>But i</w:t>
       </w:r>
       <w:r>
         <w:t>nstead, let’s try to understand with a solid example of how Data Science works in the real world. Follow along closely</w:t>
@@ -1415,7 +1533,34 @@
     </w:p>
     <w:p>
       <w:r>
-        <w:t>Let’s say we are a retail giant, Reliance Retail</w:t>
+        <w:t xml:space="preserve">Let’s say we are a retail giant, </w:t>
+      </w:r>
+      <w:r>
+        <w:rPr>
+          <w:i/>
+        </w:rPr>
+        <w:t>Knowledge</w:t>
+      </w:r>
+      <w:r>
+        <w:rPr>
+          <w:i/>
+        </w:rPr>
+        <w:t>h</w:t>
+      </w:r>
+      <w:r>
+        <w:rPr>
+          <w:i/>
+        </w:rPr>
+        <w:t>ut</w:t>
+      </w:r>
+      <w:r>
+        <w:t xml:space="preserve"> </w:t>
+      </w:r>
+      <w:r>
+        <w:rPr>
+          <w:i/>
+        </w:rPr>
+        <w:t>Retail</w:t>
       </w:r>
       <w:r>
         <w:t>. W</w:t>
@@ -1427,16 +1572,51 @@
         <w:rPr>
           <w:b/>
         </w:rPr>
-        <w:t>optimize products</w:t>
-      </w:r>
-      <w:r>
-        <w:t xml:space="preserve"> that we have in our retail stores across India. </w:t>
+        <w:t>optimi</w:t>
+      </w:r>
+      <w:r>
+        <w:rPr>
+          <w:b/>
+        </w:rPr>
+        <w:t>s</w:t>
+      </w:r>
+      <w:r>
+        <w:rPr>
+          <w:b/>
+        </w:rPr>
+        <w:t xml:space="preserve">e </w:t>
+      </w:r>
+      <w:r>
+        <w:rPr>
+          <w:b/>
+        </w:rPr>
+        <w:t>our products</w:t>
+      </w:r>
+      <w:r>
+        <w:t xml:space="preserve"> in our retail stores across India. </w:t>
       </w:r>
       <w:r>
         <w:t>So t</w:t>
       </w:r>
       <w:r>
-        <w:t xml:space="preserve">he business stakeholders will need to understand our best selling and worst selling products. The steps that we can take </w:t>
+        <w:t>he business stakeholders will need to understand our best selling and worst selling products.</w:t>
+      </w:r>
+      <w:r>
+        <w:t xml:space="preserve"> A great project in the </w:t>
+      </w:r>
+      <w:hyperlink r:id="rId11" w:history="1">
+        <w:r>
+          <w:rPr>
+            <w:rStyle w:val="Hyperlink"/>
+          </w:rPr>
+          <w:t>knowledgehut complete data science Bootcamp</w:t>
+        </w:r>
+      </w:hyperlink>
+      <w:r>
+        <w:t>.</w:t>
+      </w:r>
+      <w:r>
+        <w:t xml:space="preserve"> The steps that we can take </w:t>
       </w:r>
       <w:r>
         <w:t>to understand what is Data Science all about</w:t>
@@ -1478,16 +1658,16 @@
         <w:t xml:space="preserve">stores that we have. The data can be in excel, </w:t>
       </w:r>
       <w:r>
+        <w:t xml:space="preserve">a </w:t>
+      </w:r>
+      <w:r>
         <w:t>local database</w:t>
       </w:r>
       <w:r>
-        <w:t xml:space="preserve"> or </w:t>
-      </w:r>
-      <w:r>
-        <w:t>o</w:t>
-      </w:r>
-      <w:r>
-        <w:t xml:space="preserve">n the </w:t>
+        <w:t>, or</w:t>
+      </w:r>
+      <w:r>
+        <w:t xml:space="preserve"> the </w:t>
       </w:r>
       <w:r>
         <w:t>C</w:t>
@@ -1508,7 +1688,19 @@
         <w:rPr>
           <w:b/>
         </w:rPr>
-        <w:t>Clean &amp; Standardize Data</w:t>
+        <w:t>Clean &amp; Standardi</w:t>
+      </w:r>
+      <w:r>
+        <w:rPr>
+          <w:b/>
+        </w:rPr>
+        <w:t>s</w:t>
+      </w:r>
+      <w:r>
+        <w:rPr>
+          <w:b/>
+        </w:rPr>
+        <w:t>e Data</w:t>
       </w:r>
       <w:r>
         <w:t xml:space="preserve">: </w:t>
@@ -1532,7 +1724,13 @@
         <w:t xml:space="preserve"> the same format</w:t>
       </w:r>
       <w:r>
-        <w:t xml:space="preserve">, clean and organize the data to </w:t>
+        <w:t>, clean and organi</w:t>
+      </w:r>
+      <w:r>
+        <w:t>s</w:t>
+      </w:r>
+      <w:r>
+        <w:t xml:space="preserve">e the data to </w:t>
       </w:r>
       <w:r>
         <w:t xml:space="preserve">make one </w:t>
@@ -1565,7 +1763,19 @@
         <w:t xml:space="preserve">On this master data set, we need to perform </w:t>
       </w:r>
       <w:r>
-        <w:t>our analytics of top and bottom performing products to optimize. This can be done in three ways:</w:t>
+        <w:t>our analytics of top and bottom performing products to optimi</w:t>
+      </w:r>
+      <w:r>
+        <w:t>s</w:t>
+      </w:r>
+      <w:r>
+        <w:t>e. This can be done in three ways:</w:t>
+      </w:r>
+      <w:r>
+        <w:tab/>
+      </w:r>
+      <w:r>
+        <w:br/>
       </w:r>
     </w:p>
     <w:p>
@@ -1595,13 +1805,25 @@
         <w:t>A h</w:t>
       </w:r>
       <w:r>
-        <w:t>euristic model is a fancy way of saying that business rules are used to decide the prod</w:t>
+        <w:t xml:space="preserve">euristic model is a fancy way of saying that business rules are used to decide </w:t>
+      </w:r>
+      <w:r>
+        <w:t xml:space="preserve">whether </w:t>
+      </w:r>
+      <w:r>
+        <w:t>the prod</w:t>
       </w:r>
       <w:r>
         <w:t>uc</w:t>
       </w:r>
       <w:r>
-        <w:t xml:space="preserve">ts performing well or </w:t>
+        <w:t xml:space="preserve">ts </w:t>
+      </w:r>
+      <w:r>
+        <w:t xml:space="preserve">are </w:t>
+      </w:r>
+      <w:r>
+        <w:t xml:space="preserve">performing well or </w:t>
       </w:r>
       <w:r>
         <w:t>poor</w:t>
@@ -1634,6 +1856,7 @@
         <w:rPr>
           <w:b/>
         </w:rPr>
+        <w:lastRenderedPageBreak/>
         <w:t>Statistical model</w:t>
       </w:r>
       <w:r>
@@ -1670,11 +1893,7 @@
         <w:t xml:space="preserve"> the year</w:t>
       </w:r>
       <w:r>
-        <w:t xml:space="preserve">, </w:t>
-      </w:r>
-      <w:r>
-        <w:lastRenderedPageBreak/>
-        <w:t xml:space="preserve">except </w:t>
+        <w:t xml:space="preserve">, except </w:t>
       </w:r>
       <w:r>
         <w:t>during</w:t>
@@ -1749,7 +1968,7 @@
                     </pic:cNvPicPr>
                   </pic:nvPicPr>
                   <pic:blipFill>
-                    <a:blip r:embed="rId9" cstate="print">
+                    <a:blip r:embed="rId12" cstate="print">
                       <a:extLst>
                         <a:ext uri="{28A0092B-C50C-407E-A947-70E740481C1C}">
                           <a14:useLocalDpi xmlns:a14="http://schemas.microsoft.com/office/drawing/2010/main" val="0"/>
@@ -1841,7 +2060,19 @@
         <w:br/>
       </w:r>
       <w:r>
-        <w:t>Think of a Machine Learning model as a black model. The input is the same that we have seen above, which is a</w:t>
+        <w:t>Think of a Machine Learning model as a black</w:t>
+      </w:r>
+      <w:r>
+        <w:t>-box</w:t>
+      </w:r>
+      <w:r>
+        <w:t xml:space="preserve"> model. The input is the same </w:t>
+      </w:r>
+      <w:r>
+        <w:t>as we have seen above,</w:t>
+      </w:r>
+      <w:r>
+        <w:t xml:space="preserve"> a</w:t>
       </w:r>
       <w:r>
         <w:t>n extensive</w:t>
@@ -1850,10 +2081,10 @@
         <w:t xml:space="preserve"> master dataset</w:t>
       </w:r>
       <w:r>
-        <w:t>,</w:t>
-      </w:r>
-      <w:r>
-        <w:t xml:space="preserve"> and the output is the good and bad perfo</w:t>
+        <w:t>. T</w:t>
+      </w:r>
+      <w:r>
+        <w:t>he output is the good and bad perfo</w:t>
       </w:r>
       <w:r>
         <w:t>r</w:t>
@@ -1862,13 +2093,28 @@
         <w:t xml:space="preserve">ming products. </w:t>
       </w:r>
       <w:r>
-        <w:t xml:space="preserve">Instead of a manual, heuristic approach or just statistics, </w:t>
-      </w:r>
-      <w:r>
-        <w:t xml:space="preserve">we let the model look at historical data and </w:t>
-      </w:r>
-      <w:r>
-        <w:t xml:space="preserve">tell us what the good and bad </w:t>
+        <w:t>However, i</w:t>
+      </w:r>
+      <w:r>
+        <w:t xml:space="preserve">nstead of a manual, heuristic approach or just statistics, </w:t>
+      </w:r>
+      <w:r>
+        <w:t>we let the model look at historical data</w:t>
+      </w:r>
+      <w:r>
+        <w:t>. It learns what is happening</w:t>
+      </w:r>
+      <w:r>
+        <w:t xml:space="preserve"> and </w:t>
+      </w:r>
+      <w:r>
+        <w:t>tell</w:t>
+      </w:r>
+      <w:r>
+        <w:t>s</w:t>
+      </w:r>
+      <w:r>
+        <w:t xml:space="preserve"> us what the good and bad </w:t>
       </w:r>
       <w:r>
         <w:t>commodities</w:t>
@@ -1879,7 +2125,19 @@
     </w:p>
     <w:p>
       <w:r>
-        <w:t>Great job, you have an understanding of how the end to end process of how a Data Science process flow works.</w:t>
+        <w:t>Great job, you have an understanding of how the end</w:t>
+      </w:r>
+      <w:r>
+        <w:t>-</w:t>
+      </w:r>
+      <w:r>
+        <w:t>to</w:t>
+      </w:r>
+      <w:r>
+        <w:t>-</w:t>
+      </w:r>
+      <w:r>
+        <w:t>end process of how a Data Science process flow works.</w:t>
       </w:r>
       <w:r>
         <w:t xml:space="preserve"> </w:t>
@@ -1924,7 +2182,7 @@
                     </pic:cNvPicPr>
                   </pic:nvPicPr>
                   <pic:blipFill>
-                    <a:blip r:embed="rId10" cstate="print">
+                    <a:blip r:embed="rId13" cstate="print">
                       <a:extLst>
                         <a:ext uri="{28A0092B-C50C-407E-A947-70E740481C1C}">
                           <a14:useLocalDpi xmlns:a14="http://schemas.microsoft.com/office/drawing/2010/main" val="0"/>
@@ -1992,18 +2250,19 @@
         <w:t>Like</w:t>
       </w:r>
       <w:r>
-        <w:t xml:space="preserve"> how water flows from one end of a pipeline to the other, data also flows in from multiple sources to the master dataset. Data Engineers help make the data pipelines to get data from </w:t>
+        <w:t xml:space="preserve"> how water flows from one end of a pipeline, data also flows in from multiple sources to the master dataset. Data Engineers help make the data pipelines to get data from </w:t>
       </w:r>
       <w:r>
         <w:t>many</w:t>
       </w:r>
       <w:r>
-        <w:t xml:space="preserve"> sources and bring it to a </w:t>
-      </w:r>
-      <w:bookmarkStart w:id="4" w:name="_GoBack"/>
-      <w:bookmarkEnd w:id="4"/>
-      <w:r>
-        <w:t xml:space="preserve">common location. While getting the data, the data needs to be cleaned, standardized and bought to a </w:t>
+        <w:t xml:space="preserve"> sources and bring it to a common location. While getting the data, the data needs to be cleaned, standardi</w:t>
+      </w:r>
+      <w:r>
+        <w:t>s</w:t>
+      </w:r>
+      <w:r>
+        <w:t xml:space="preserve">ed and bought to a </w:t>
       </w:r>
       <w:r>
         <w:t>standard</w:t>
@@ -2013,6 +2272,9 @@
       </w:r>
       <w:r>
         <w:t>.</w:t>
+      </w:r>
+      <w:r>
+        <w:tab/>
       </w:r>
       <w:r>
         <w:br/>
@@ -2120,10 +2382,16 @@
         <w:t xml:space="preserve">the </w:t>
       </w:r>
       <w:r>
-        <w:t>heuristic model, statistical and machine learning model. A machine learning engineer needs to work with the business team to understand the requirements and work with the data engineering team to get the relevant data.</w:t>
-      </w:r>
-      <w:r>
-        <w:t xml:space="preserve"> A knack for experimental problem solving can aid an individual </w:t>
+        <w:t>heuristic model, statistical and machine learning model. A machine learning engineer needs to work with the business team to understand the requirements and the data engineering team to get the relevant data.</w:t>
+      </w:r>
+      <w:r>
+        <w:t xml:space="preserve"> A knack for </w:t>
+      </w:r>
+      <w:r>
+        <w:t>practic</w:t>
+      </w:r>
+      <w:r>
+        <w:t xml:space="preserve">al problem solving can aid an individual </w:t>
       </w:r>
       <w:r>
         <w:t>in fitting</w:t>
@@ -2210,7 +2478,7 @@
         <w:t xml:space="preserve"> and </w:t>
       </w:r>
       <w:r>
-        <w:t xml:space="preserve">we have the </w:t>
+        <w:t>we have the</w:t>
       </w:r>
       <w:r>
         <w:t xml:space="preserve"> output, </w:t>
@@ -2243,10 +2511,19 @@
         <w:t>visually</w:t>
       </w:r>
       <w:r>
-        <w:t xml:space="preserve"> and come to a business decision that benefits the organization.</w:t>
+        <w:t xml:space="preserve"> and come to a business decision that benefits the organi</w:t>
+      </w:r>
+      <w:r>
+        <w:t>s</w:t>
+      </w:r>
+      <w:r>
+        <w:t>ation.</w:t>
       </w:r>
       <w:r>
         <w:t xml:space="preserve"> This can be done with the help of a dashboard and presentations to quantify business impact.</w:t>
+      </w:r>
+      <w:r>
+        <w:tab/>
       </w:r>
       <w:r>
         <w:br/>
@@ -2303,10 +2580,19 @@
         <w:t xml:space="preserve">The </w:t>
       </w:r>
       <w:r>
-        <w:t>most sought-after role in the market is that of a full-stack Data Scientist because</w:t>
-      </w:r>
-      <w:r>
-        <w:t xml:space="preserve"> to be one, the candidate must understand everything mentioned above end-to-end. A Data Sci</w:t>
+        <w:t>most sought-after role in the market is that of a full-stack Data Scientist</w:t>
+      </w:r>
+      <w:r>
+        <w:t>. T</w:t>
+      </w:r>
+      <w:r>
+        <w:t xml:space="preserve">o be one, the candidate must understand everything mentioned above end-to-end. </w:t>
+      </w:r>
+      <w:r>
+        <w:t>In addition, a</w:t>
+      </w:r>
+      <w:r>
+        <w:t xml:space="preserve"> Data Sci</w:t>
       </w:r>
       <w:r>
         <w:t>en</w:t>
@@ -2351,7 +2637,13 @@
     </w:p>
     <w:p>
       <w:r>
-        <w:t xml:space="preserve">Now that you have gained a fair understanding of the roles that come under Data Science let’s explore the golden question – “What role should </w:t>
+        <w:t xml:space="preserve">Now that you have gained a fair </w:t>
+      </w:r>
+      <w:r>
+        <w:t>knowledge</w:t>
+      </w:r>
+      <w:r>
+        <w:t xml:space="preserve"> of the roles under Data Science let’s explore the golden question – “What role should </w:t>
       </w:r>
       <w:r>
         <w:rPr>
@@ -2370,7 +2662,7 @@
       <w:pPr>
         <w:pStyle w:val="Heading1"/>
       </w:pPr>
-      <w:bookmarkStart w:id="5" w:name="_Toc105635755"/>
+      <w:bookmarkStart w:id="5" w:name="_Toc105665754"/>
       <w:r>
         <w:t>What role should you pick?</w:t>
       </w:r>
@@ -2378,7 +2670,25 @@
     </w:p>
     <w:p>
       <w:r>
-        <w:t>This is a subjective question. Based on the five years of experience in the industry, I would chalk out this decision to the know</w:t>
+        <w:t xml:space="preserve">This is a subjective question. Based on </w:t>
+      </w:r>
+      <w:r>
+        <w:t>my</w:t>
+      </w:r>
+      <w:r>
+        <w:t xml:space="preserve"> </w:t>
+      </w:r>
+      <w:r>
+        <w:t>s</w:t>
+      </w:r>
+      <w:r>
+        <w:t>ubstantial</w:t>
+      </w:r>
+      <w:r>
+        <w:t xml:space="preserve"> </w:t>
+      </w:r>
+      <w:r>
+        <w:t>experience in the industry, I would chalk out this decision to the know</w:t>
       </w:r>
       <w:r>
         <w:t>ledge</w:t>
@@ -2393,7 +2703,13 @@
         <w:t xml:space="preserve">person you are </w:t>
       </w:r>
       <w:r>
-        <w:t xml:space="preserve">currently and the kind of person you would like to be. We would also like to </w:t>
+        <w:t xml:space="preserve">currently and the kind of person you would like to be. We would also </w:t>
+      </w:r>
+      <w:r>
+        <w:t>want</w:t>
+      </w:r>
+      <w:r>
+        <w:t xml:space="preserve"> to </w:t>
       </w:r>
       <w:r>
         <w:t>consider</w:t>
@@ -2433,10 +2749,34 @@
         <w:rPr>
           <w:b/>
         </w:rPr>
+        <w:t>Should you be a</w:t>
+      </w:r>
+      <w:r>
+        <w:rPr>
+          <w:b/>
+        </w:rPr>
+        <w:t xml:space="preserve"> </w:t>
+      </w:r>
+      <w:r>
+        <w:rPr>
+          <w:b/>
+        </w:rPr>
         <w:t>Data Engineer</w:t>
       </w:r>
       <w:r>
-        <w:t>: If you are the kind of person that is an introvert and is comfortable with extremely process</w:t>
+        <w:t>?</w:t>
+      </w:r>
+      <w:r>
+        <w:t xml:space="preserve"> </w:t>
+      </w:r>
+      <w:r>
+        <w:tab/>
+      </w:r>
+      <w:r>
+        <w:br/>
+      </w:r>
+      <w:r>
+        <w:t>If you are the kind of person that is an introvert and is comfortable with extremely process</w:t>
       </w:r>
       <w:r>
         <w:t>-</w:t>
@@ -2451,20 +2791,27 @@
         <w:t>.</w:t>
       </w:r>
       <w:r>
+        <w:tab/>
+      </w:r>
+      <w:r>
         <w:br/>
       </w:r>
       <w:r>
+        <w:lastRenderedPageBreak/>
         <w:br/>
-      </w:r>
-      <w:r>
-        <w:lastRenderedPageBreak/>
         <w:t>As you grow up the ladder</w:t>
       </w:r>
       <w:r>
         <w:t xml:space="preserve">, the roles are </w:t>
       </w:r>
       <w:r>
-        <w:t>Senior Data Engineer, Technical Architect</w:t>
+        <w:t xml:space="preserve">Senior Data Engineer </w:t>
+      </w:r>
+      <w:r>
+        <w:t xml:space="preserve">and </w:t>
+      </w:r>
+      <w:r>
+        <w:t>Technical Architect</w:t>
       </w:r>
       <w:r>
         <w:t>. Y</w:t>
@@ -2482,7 +2829,13 @@
         <w:t>,</w:t>
       </w:r>
       <w:r>
-        <w:t xml:space="preserve"> and eventually design the end to end pipelines for various teams.</w:t>
+        <w:t xml:space="preserve"> and eventually design the end to end pipelines for various </w:t>
+      </w:r>
+      <w:r>
+        <w:t>group</w:t>
+      </w:r>
+      <w:r>
+        <w:t>s.</w:t>
       </w:r>
       <w:r>
         <w:tab/>
@@ -2503,19 +2856,46 @@
         <w:rPr>
           <w:b/>
         </w:rPr>
+        <w:t>Should you be a</w:t>
+      </w:r>
+      <w:r>
+        <w:rPr>
+          <w:b/>
+        </w:rPr>
+        <w:t xml:space="preserve"> </w:t>
+      </w:r>
+      <w:r>
+        <w:rPr>
+          <w:b/>
+        </w:rPr>
         <w:t>Machine Learning Engineer</w:t>
       </w:r>
       <w:r>
-        <w:t>:</w:t>
-      </w:r>
-      <w:r>
-        <w:t xml:space="preserve"> Having a knack for experimentation with data, along with being good with mathematics, numbers and statistics</w:t>
+        <w:t>?</w:t>
+      </w:r>
+      <w:r>
+        <w:t xml:space="preserve"> </w:t>
+      </w:r>
+      <w:r>
+        <w:tab/>
+      </w:r>
+      <w:r>
+        <w:br/>
+      </w:r>
+      <w:r>
+        <w:t>Having a knack for experimentation with data, along with being good with mathematics, numbers and statistics</w:t>
       </w:r>
       <w:r>
         <w:t>,</w:t>
       </w:r>
       <w:r>
-        <w:t xml:space="preserve"> will put you in a good position to be a machine learning engineer. This is one of the roles in Data Science that has the word “engineer” in it, which indicates that there is some amount of Software engineering present in it. </w:t>
+        <w:t xml:space="preserve"> will put you in a</w:t>
+      </w:r>
+      <w:r>
+        <w:t>n excellent</w:t>
+      </w:r>
+      <w:r>
+        <w:t xml:space="preserve"> position to be a machine learning engineer. This is one of the roles in Data Science that has the word “engineer” in it, which indicates that there is some amount of Software engineering present in it. </w:t>
       </w:r>
       <w:r>
         <w:tab/>
@@ -2525,7 +2905,13 @@
       </w:r>
       <w:r>
         <w:br/>
-        <w:t>An extremely respected and future</w:t>
+        <w:t>An extr</w:t>
+      </w:r>
+      <w:r>
+        <w:t>aordinari</w:t>
+      </w:r>
+      <w:r>
+        <w:t>ly respected and future</w:t>
       </w:r>
       <w:r>
         <w:t>-</w:t>
@@ -2534,7 +2920,13 @@
         <w:t>facing role in the market, the growth in this role can be in terms of business or technology, depending on the in</w:t>
       </w:r>
       <w:r>
-        <w:t>dividual's inclination</w:t>
+        <w:t>dividual</w:t>
+      </w:r>
+      <w:r>
+        <w:t>’</w:t>
+      </w:r>
+      <w:r>
+        <w:t>s inclination</w:t>
       </w:r>
       <w:r>
         <w:t>.</w:t>
@@ -2558,22 +2950,46 @@
         <w:rPr>
           <w:b/>
         </w:rPr>
+        <w:t>Should you be a</w:t>
+      </w:r>
+      <w:r>
+        <w:rPr>
+          <w:b/>
+        </w:rPr>
+        <w:t xml:space="preserve"> </w:t>
+      </w:r>
+      <w:r>
+        <w:rPr>
+          <w:b/>
+        </w:rPr>
         <w:t>Business Analyst</w:t>
       </w:r>
       <w:r>
-        <w:t>:</w:t>
+        <w:t>?</w:t>
       </w:r>
       <w:r>
         <w:t xml:space="preserve"> </w:t>
       </w:r>
       <w:r>
+        <w:tab/>
+      </w:r>
+      <w:r>
+        <w:br/>
+      </w:r>
+      <w:r>
         <w:t xml:space="preserve">With </w:t>
       </w:r>
       <w:r>
         <w:t xml:space="preserve">a </w:t>
       </w:r>
       <w:r>
-        <w:t xml:space="preserve">heavy emphasis on efficient communication, presentation and visualization, this role is suitable for extroverts </w:t>
+        <w:t>heavy emphasis on efficient communication, presentation and visuali</w:t>
+      </w:r>
+      <w:r>
+        <w:t>s</w:t>
+      </w:r>
+      <w:r>
+        <w:t xml:space="preserve">ation, this role is suitable for extroverts </w:t>
       </w:r>
       <w:r>
         <w:t>with</w:t>
@@ -2582,10 +2998,25 @@
         <w:t xml:space="preserve"> a presence of mind. </w:t>
       </w:r>
       <w:r>
-        <w:t>In a</w:t>
-      </w:r>
-      <w:r>
-        <w:t xml:space="preserve"> role that has a relatively low amount of coding, business analysts are also extremely desired in the market.</w:t>
+        <w:t>Furthermore, i</w:t>
+      </w:r>
+      <w:r>
+        <w:t>n a</w:t>
+      </w:r>
+      <w:r>
+        <w:t xml:space="preserve"> </w:t>
+      </w:r>
+      <w:r>
+        <w:t>position</w:t>
+      </w:r>
+      <w:r>
+        <w:t xml:space="preserve"> that has a relatively low amount of coding, business analysts are also </w:t>
+      </w:r>
+      <w:r>
+        <w:t>high</w:t>
+      </w:r>
+      <w:r>
+        <w:t>ly desired in the market.</w:t>
       </w:r>
       <w:r>
         <w:tab/>
@@ -2607,7 +3038,13 @@
         <w:t>director, etc. S</w:t>
       </w:r>
       <w:r>
-        <w:t>trong domain knowledge can help business analysts be effective decision</w:t>
+        <w:t xml:space="preserve">trong domain knowledge can help business analysts be </w:t>
+      </w:r>
+      <w:r>
+        <w:t>influential</w:t>
+      </w:r>
+      <w:r>
+        <w:t xml:space="preserve"> decision</w:t>
       </w:r>
       <w:r>
         <w:t>-</w:t>
@@ -2631,15 +3068,33 @@
         <w:rPr>
           <w:b/>
         </w:rPr>
+        <w:t>Should you be a</w:t>
+      </w:r>
+      <w:r>
+        <w:rPr>
+          <w:b/>
+        </w:rPr>
+        <w:t xml:space="preserve"> </w:t>
+      </w:r>
+      <w:r>
+        <w:rPr>
+          <w:b/>
+        </w:rPr>
         <w:t>Data Scientist</w:t>
       </w:r>
       <w:r>
-        <w:t>:</w:t>
+        <w:t>?</w:t>
       </w:r>
       <w:r>
         <w:t xml:space="preserve"> </w:t>
       </w:r>
       <w:r>
+        <w:tab/>
+      </w:r>
+      <w:r>
+        <w:br/>
+      </w:r>
+      <w:r>
         <w:t>G</w:t>
       </w:r>
       <w:r>
@@ -2649,7 +3104,22 @@
         <w:t>, being a Data Scientist would entail a lifelong role of learning.</w:t>
       </w:r>
       <w:r>
-        <w:t xml:space="preserve"> Having the patience and know-how to manage technology, clients and teams. A strong growth mindset coupled with strong technical experience can help individuals make a big difference in the organizations that leverage Data Scientist folks! Growth can be along</w:t>
+        <w:t xml:space="preserve"> Having the patience and know-how to manage technology, clients and teams. A strong growth mindset coupled with strong technical experience can help individuals make a big difference in the organi</w:t>
+      </w:r>
+      <w:r>
+        <w:t>s</w:t>
+      </w:r>
+      <w:r>
+        <w:t xml:space="preserve">ations that leverage Data Scientist folks! </w:t>
+      </w:r>
+      <w:r>
+        <w:br/>
+      </w:r>
+      <w:r>
+        <w:br/>
+      </w:r>
+      <w:r>
+        <w:t>Growth can be along</w:t>
       </w:r>
       <w:r>
         <w:t xml:space="preserve"> with</w:t>
@@ -2657,6 +3127,9 @@
       <w:r>
         <w:t xml:space="preserve"> technology or management.</w:t>
       </w:r>
+      <w:r>
+        <w:t xml:space="preserve"> Data Science can help you be wherever you want to be!</w:t>
+      </w:r>
     </w:p>
     <w:p>
       <w:r>
@@ -2666,13 +3139,31 @@
         <w:t>Disclaimer</w:t>
       </w:r>
       <w:r>
-        <w:t>: The Data Science market is in its nascent stages of growth. Although the terminology and work mentioned in the above sections would be ideal, different companies have different terminology, roles and responsibilities. The same has not yet been standardized across the industry. Before applying for any role(s), it is strongly recomm</w:t>
-      </w:r>
-      <w:r>
-        <w:t>en</w:t>
-      </w:r>
-      <w:r>
-        <w:t>ded to speak to someone already doing the role you are looking out for.</w:t>
+        <w:t>: The Data Science market is in its nascent stages of growth. Although the terminology and work mentioned in the above sections would be ideal, different companies have different terminology, roles and responsibilities</w:t>
+      </w:r>
+      <w:r>
+        <w:t xml:space="preserve"> for the same positions</w:t>
+      </w:r>
+      <w:r>
+        <w:t>. The same has not yet been standardi</w:t>
+      </w:r>
+      <w:r>
+        <w:t>s</w:t>
+      </w:r>
+      <w:r>
+        <w:t xml:space="preserve">ed across the industry. Before applying for any </w:t>
+      </w:r>
+      <w:r>
+        <w:t>job</w:t>
+      </w:r>
+      <w:r>
+        <w:t xml:space="preserve">(s), </w:t>
+      </w:r>
+      <w:r>
+        <w:t>speaking to someone already doing the role you are looking for is strongly recommended</w:t>
+      </w:r>
+      <w:r>
+        <w:t>.</w:t>
       </w:r>
     </w:p>
     <w:p>
@@ -2708,27 +3199,80 @@
       <w:pPr>
         <w:pStyle w:val="Heading1"/>
       </w:pPr>
-      <w:bookmarkStart w:id="6" w:name="_Toc105635756"/>
-      <w:r>
+      <w:bookmarkStart w:id="6" w:name="_Toc105665755"/>
+      <w:r>
+        <w:lastRenderedPageBreak/>
         <w:t>How long does it take to become a Data Scientist?</w:t>
       </w:r>
       <w:bookmarkEnd w:id="6"/>
     </w:p>
     <w:p>
       <w:r>
+        <w:rPr>
+          <w:b/>
+        </w:rPr>
         <w:t xml:space="preserve">The </w:t>
       </w:r>
       <w:r>
-        <w:t>Short Answer: It depends. Typically six months to one year of dedicated effort, depending on the individual</w:t>
+        <w:rPr>
+          <w:b/>
+        </w:rPr>
+        <w:t>S</w:t>
+      </w:r>
+      <w:r>
+        <w:rPr>
+          <w:b/>
+        </w:rPr>
+        <w:t xml:space="preserve">hort </w:t>
+      </w:r>
+      <w:r>
+        <w:rPr>
+          <w:b/>
+        </w:rPr>
+        <w:t>a</w:t>
+      </w:r>
+      <w:r>
+        <w:rPr>
+          <w:b/>
+        </w:rPr>
+        <w:t>nswer</w:t>
+      </w:r>
+      <w:r>
+        <w:tab/>
+      </w:r>
+      <w:r>
+        <w:br/>
+      </w:r>
+      <w:r>
+        <w:t>It depends. Typically six months to one year of dedicated effort, depending on the individual</w:t>
       </w:r>
       <w:r>
         <w:t>.</w:t>
       </w:r>
     </w:p>
     <w:p>
-      <w:r>
-        <w:lastRenderedPageBreak/>
-        <w:t>The long answer:</w:t>
+      <w:pPr>
+        <w:rPr>
+          <w:b/>
+        </w:rPr>
+      </w:pPr>
+      <w:r>
+        <w:rPr>
+          <w:b/>
+        </w:rPr>
+        <w:t xml:space="preserve">The </w:t>
+      </w:r>
+      <w:r>
+        <w:rPr>
+          <w:b/>
+        </w:rPr>
+        <w:t>L</w:t>
+      </w:r>
+      <w:r>
+        <w:rPr>
+          <w:b/>
+        </w:rPr>
+        <w:t>ong answer</w:t>
       </w:r>
     </w:p>
     <w:p>
@@ -2754,7 +3298,13 @@
         <w:t xml:space="preserve">business. Essentially, Data Science is a combination of Mathematics, Business and Technology. </w:t>
       </w:r>
       <w:r>
-        <w:t>Suppose you are willing to work towards being good at one of these and intermediate in another. In that case</w:t>
+        <w:t xml:space="preserve">Suppose you are willing to work towards being good at one of these and intermediate </w:t>
+      </w:r>
+      <w:r>
+        <w:t>at</w:t>
+      </w:r>
+      <w:r>
+        <w:t xml:space="preserve"> another. In that case</w:t>
       </w:r>
       <w:r>
         <w:t>, it is more than enough to succeed as a data scientist.</w:t>
@@ -2857,7 +3407,7 @@
       <w:pPr>
         <w:pStyle w:val="Heading1"/>
       </w:pPr>
-      <w:bookmarkStart w:id="7" w:name="_Toc105635757"/>
+      <w:bookmarkStart w:id="7" w:name="_Toc105665756"/>
       <w:r>
         <w:t>Mandatory skills you need to become a Data Scientist</w:t>
       </w:r>
@@ -2907,8 +3457,9 @@
       <w:r>
         <w:t xml:space="preserve"> can supremely enhance one’s skillset.</w:t>
       </w:r>
-    </w:p>
-    <w:p>
+      <w:r>
+        <w:t xml:space="preserve"> </w:t>
+      </w:r>
       <w:r>
         <w:t>Here</w:t>
       </w:r>
@@ -2938,7 +3489,7 @@
       <w:pPr>
         <w:pStyle w:val="Heading3"/>
       </w:pPr>
-      <w:bookmarkStart w:id="8" w:name="_Toc105635758"/>
+      <w:bookmarkStart w:id="8" w:name="_Toc105665757"/>
       <w:r>
         <w:t>Interpersonal Skills</w:t>
       </w:r>
@@ -2975,7 +3526,7 @@
         <w:t>s</w:t>
       </w:r>
       <w:r>
-        <w:t>ing with different peers, team leads, higher-up management folks, multiple business stakeholders and IT managers across various industries.</w:t>
+        <w:t>ing with peers, team leads, higher-up management folks, multiple business stakeholders and IT managers across various industries.</w:t>
       </w:r>
       <w:r>
         <w:tab/>
@@ -3018,7 +3569,7 @@
         <w:t xml:space="preserve">to </w:t>
       </w:r>
       <w:r>
-        <w:t xml:space="preserve">in this field is </w:t>
+        <w:t xml:space="preserve">this field is </w:t>
       </w:r>
       <w:r>
         <w:rPr>
@@ -3027,13 +3578,13 @@
         <w:t>lifelong learning</w:t>
       </w:r>
       <w:r>
-        <w:t xml:space="preserve"> as this industry evolves </w:t>
-      </w:r>
-      <w:r>
-        <w:t>daily</w:t>
-      </w:r>
-      <w:r>
-        <w:t>. Almost every</w:t>
+        <w:t xml:space="preserve"> as this industry </w:t>
+      </w:r>
+      <w:r>
+        <w:t xml:space="preserve">continuously </w:t>
+      </w:r>
+      <w:r>
+        <w:t>evolves. Almost every</w:t>
       </w:r>
       <w:r>
         <w:t xml:space="preserve"> </w:t>
@@ -3051,7 +3602,11 @@
         <w:t>something new is</w:t>
       </w:r>
       <w:r>
-        <w:t xml:space="preserve"> coming up in different technologies and tools. A learning attitude definitely take</w:t>
+        <w:t xml:space="preserve"> coming up in different technologies and </w:t>
+      </w:r>
+      <w:r>
+        <w:lastRenderedPageBreak/>
+        <w:t>tools. A learning attitude definitely take</w:t>
       </w:r>
       <w:r>
         <w:t>s</w:t>
@@ -3061,6 +3616,12 @@
       </w:r>
       <w:r>
         <w:t>.</w:t>
+      </w:r>
+      <w:r>
+        <w:tab/>
+      </w:r>
+      <w:r>
+        <w:br/>
       </w:r>
     </w:p>
     <w:p>
@@ -3076,22 +3637,27 @@
           <w:b/>
           <w:bCs/>
         </w:rPr>
-        <w:t>Organizational Skills:</w:t>
-      </w:r>
-      <w:r>
-        <w:t xml:space="preserve"> As one starts getting involved in different aspects of a project by portraying different roles, good organizational skills </w:t>
-      </w:r>
-      <w:r>
-        <w:t>are</w:t>
+        <w:t>Organi</w:t>
+      </w:r>
+      <w:r>
+        <w:rPr>
+          <w:b/>
+          <w:bCs/>
+        </w:rPr>
+        <w:t>s</w:t>
+      </w:r>
+      <w:r>
+        <w:rPr>
+          <w:b/>
+          <w:bCs/>
+        </w:rPr>
+        <w:t>ational Skills:</w:t>
       </w:r>
       <w:r>
         <w:t xml:space="preserve"> </w:t>
       </w:r>
       <w:r>
-        <w:t>necessar</w:t>
-      </w:r>
-      <w:r>
-        <w:t>y</w:t>
+        <w:t>Good organisational skills are necessary as one starts getting involved in different aspects of a project by portraying various roles</w:t>
       </w:r>
       <w:r>
         <w:t xml:space="preserve">. </w:t>
@@ -3100,23 +3666,19 @@
         <w:t>P</w:t>
       </w:r>
       <w:r>
-        <w:t xml:space="preserve">utting structure into </w:t>
-      </w:r>
-      <w:r>
-        <w:lastRenderedPageBreak/>
-        <w:t>your thought process</w:t>
-      </w:r>
-      <w:r>
-        <w:t xml:space="preserve"> on a</w:t>
-      </w:r>
-      <w:r>
-        <w:t xml:space="preserve"> day</w:t>
-      </w:r>
-      <w:r>
-        <w:t>-to-day basis can make almost everything you do – personally and professionally-</w:t>
-      </w:r>
-      <w:r>
-        <w:t xml:space="preserve"> much easier</w:t>
+        <w:t>utting structure into your thought process</w:t>
+      </w:r>
+      <w:r>
+        <w:t xml:space="preserve"> </w:t>
+      </w:r>
+      <w:r>
+        <w:t>can make almost everything you do – personally and professionally-</w:t>
+      </w:r>
+      <w:r>
+        <w:t xml:space="preserve"> much </w:t>
+      </w:r>
+      <w:r>
+        <w:t>more accessible</w:t>
       </w:r>
       <w:r>
         <w:t>.</w:t>
@@ -3126,7 +3688,7 @@
       <w:pPr>
         <w:pStyle w:val="Heading3"/>
       </w:pPr>
-      <w:bookmarkStart w:id="9" w:name="_Toc105635759"/>
+      <w:bookmarkStart w:id="9" w:name="_Toc105665758"/>
       <w:r>
         <w:t>Technical Skills</w:t>
       </w:r>
@@ -3138,11 +3700,10 @@
     <w:p>
       <w:pPr>
         <w:numPr>
-          <w:ilvl w:val="1"/>
+          <w:ilvl w:val="0"/>
           <w:numId w:val="18"/>
         </w:numPr>
         <w:spacing w:before="100" w:beforeAutospacing="1" w:after="100" w:afterAutospacing="1" w:line="276" w:lineRule="auto"/>
-        <w:jc w:val="left"/>
       </w:pPr>
       <w:r>
         <w:rPr>
@@ -3165,15 +3726,20 @@
       <w:r>
         <w:t>to languages to start off with anything related to data sciences</w:t>
       </w:r>
+      <w:r>
+        <w:tab/>
+      </w:r>
+      <w:r>
+        <w:br/>
+      </w:r>
     </w:p>
     <w:p>
       <w:pPr>
         <w:numPr>
-          <w:ilvl w:val="1"/>
+          <w:ilvl w:val="0"/>
           <w:numId w:val="18"/>
         </w:numPr>
         <w:spacing w:before="100" w:beforeAutospacing="1" w:after="100" w:afterAutospacing="1" w:line="276" w:lineRule="auto"/>
-        <w:jc w:val="left"/>
       </w:pPr>
       <w:r>
         <w:rPr>
@@ -3190,15 +3756,20 @@
       <w:r>
         <w:t>latform and Microsoft Azure. The best way to pick up this skill would be to master one and draw parallels across the other.</w:t>
       </w:r>
+      <w:r>
+        <w:tab/>
+      </w:r>
+      <w:r>
+        <w:br/>
+      </w:r>
     </w:p>
     <w:p>
       <w:pPr>
         <w:numPr>
-          <w:ilvl w:val="1"/>
+          <w:ilvl w:val="0"/>
           <w:numId w:val="18"/>
         </w:numPr>
         <w:spacing w:before="100" w:beforeAutospacing="1" w:after="100" w:afterAutospacing="1" w:line="276" w:lineRule="auto"/>
-        <w:jc w:val="left"/>
       </w:pPr>
       <w:r>
         <w:rPr>
@@ -3245,15 +3816,20 @@
       <w:r>
         <w:t>few of them which I have tagged below</w:t>
       </w:r>
+      <w:r>
+        <w:tab/>
+      </w:r>
+      <w:r>
+        <w:br/>
+      </w:r>
     </w:p>
     <w:p>
       <w:pPr>
         <w:numPr>
-          <w:ilvl w:val="1"/>
+          <w:ilvl w:val="0"/>
           <w:numId w:val="18"/>
         </w:numPr>
         <w:spacing w:before="100" w:beforeAutospacing="1" w:after="100" w:afterAutospacing="1" w:line="276" w:lineRule="auto"/>
-        <w:jc w:val="left"/>
       </w:pPr>
       <w:r>
         <w:rPr>
@@ -3274,9 +3850,21 @@
         <w:t xml:space="preserve">and </w:t>
       </w:r>
       <w:r>
-        <w:t xml:space="preserve">Tableau as these would be relatively easier for one to pick up. There are also a lot of </w:t>
-      </w:r>
-      <w:hyperlink r:id="rId11" w:history="1">
+        <w:t>Tableau</w:t>
+      </w:r>
+      <w:r>
+        <w:t>,</w:t>
+      </w:r>
+      <w:r>
+        <w:t xml:space="preserve"> as these would be relatively </w:t>
+      </w:r>
+      <w:r>
+        <w:t>more straightforward</w:t>
+      </w:r>
+      <w:r>
+        <w:t xml:space="preserve"> for one to pick up. There are also a lot of </w:t>
+      </w:r>
+      <w:hyperlink r:id="rId14" w:history="1">
         <w:r>
           <w:rPr>
             <w:rStyle w:val="Hyperlink"/>
@@ -3287,15 +3875,20 @@
       <w:r>
         <w:t xml:space="preserve"> one could look into</w:t>
       </w:r>
+      <w:r>
+        <w:tab/>
+      </w:r>
+      <w:r>
+        <w:br/>
+      </w:r>
     </w:p>
     <w:p>
       <w:pPr>
         <w:numPr>
-          <w:ilvl w:val="1"/>
+          <w:ilvl w:val="0"/>
           <w:numId w:val="18"/>
         </w:numPr>
         <w:spacing w:before="100" w:beforeAutospacing="1" w:after="100" w:afterAutospacing="1" w:line="276" w:lineRule="auto"/>
-        <w:jc w:val="left"/>
       </w:pPr>
       <w:r>
         <w:rPr>
@@ -3304,10 +3897,22 @@
         <w:t>Database Management:</w:t>
       </w:r>
       <w:r>
-        <w:t xml:space="preserve"> One thing I can vouch for is that </w:t>
-      </w:r>
-      <w:r>
-        <w:t>you would spend about 80% of your time preparing your data for analysis and modelling in the next steps as a data scientist</w:t>
+        <w:t xml:space="preserve"> </w:t>
+      </w:r>
+      <w:r>
+        <w:t xml:space="preserve">I can vouch </w:t>
+      </w:r>
+      <w:r>
+        <w:t xml:space="preserve">that </w:t>
+      </w:r>
+      <w:r>
+        <w:t xml:space="preserve">you would spend about 80% of your time preparing your data for analysis and modelling in the </w:t>
+      </w:r>
+      <w:r>
+        <w:t>following</w:t>
+      </w:r>
+      <w:r>
+        <w:t xml:space="preserve"> steps as a data scientist</w:t>
       </w:r>
       <w:r>
         <w:t>. So, database management through different skills such as MySQL, SQL Server, Oracle and NoSQL databases such as MongoDB, HBase amongst the others</w:t>
@@ -3329,7 +3934,7 @@
       <w:pPr>
         <w:pStyle w:val="Heading1"/>
       </w:pPr>
-      <w:bookmarkStart w:id="10" w:name="_Toc105635760"/>
+      <w:bookmarkStart w:id="10" w:name="_Toc105665759"/>
       <w:r>
         <w:t>Data Science Resources</w:t>
       </w:r>
@@ -3352,7 +3957,7 @@
         </w:numPr>
         <w:jc w:val="left"/>
       </w:pPr>
-      <w:hyperlink r:id="rId12" w:history="1">
+      <w:hyperlink r:id="rId15" w:history="1">
         <w:r>
           <w:rPr>
             <w:rStyle w:val="Hyperlink"/>
@@ -3363,6 +3968,12 @@
       <w:r>
         <w:t>: The top machine learning and data science community on the internet, you can find like-minded people, code, data, courses and everything data science here</w:t>
       </w:r>
+      <w:r>
+        <w:tab/>
+      </w:r>
+      <w:r>
+        <w:br/>
+      </w:r>
     </w:p>
     <w:p>
       <w:pPr>
@@ -3382,7 +3993,19 @@
         <w:t xml:space="preserve"> </w:t>
       </w:r>
       <w:r>
-        <w:t>From the same community of data scientists, YouTube can be a disorganized but extremely informative source to learn data science.</w:t>
+        <w:t>From the same community of data scientists, YouTube can be a disorgani</w:t>
+      </w:r>
+      <w:r>
+        <w:t>s</w:t>
+      </w:r>
+      <w:r>
+        <w:t>ed but extremely informative source to learn data science.</w:t>
+      </w:r>
+      <w:r>
+        <w:tab/>
+      </w:r>
+      <w:r>
+        <w:br/>
       </w:r>
     </w:p>
     <w:p>
@@ -3411,6 +4034,12 @@
       <w:r>
         <w:t>teachers take the effort to make entire courses here</w:t>
       </w:r>
+      <w:r>
+        <w:tab/>
+      </w:r>
+      <w:r>
+        <w:br/>
+      </w:r>
     </w:p>
     <w:p>
       <w:pPr>
@@ -3420,7 +4049,7 @@
           <w:numId w:val="20"/>
         </w:numPr>
       </w:pPr>
-      <w:hyperlink r:id="rId13" w:history="1">
+      <w:hyperlink r:id="rId16" w:history="1">
         <w:r>
           <w:rPr>
             <w:rStyle w:val="Hyperlink"/>
@@ -3438,7 +4067,16 @@
         <w:t xml:space="preserve">ootcamp for </w:t>
       </w:r>
       <w:r>
-        <w:t>a beginner to understand end to end Data Science</w:t>
+        <w:t>a beginner to understand Data Science</w:t>
+      </w:r>
+      <w:r>
+        <w:tab/>
+      </w:r>
+      <w:r>
+        <w:tab/>
+      </w:r>
+      <w:r>
+        <w:br/>
       </w:r>
     </w:p>
     <w:p>
@@ -3450,111 +4088,341 @@
         </w:numPr>
       </w:pPr>
       <w:r>
+        <w:t>Books &amp; Self-Learning</w:t>
+      </w:r>
+      <w:r>
+        <w:t xml:space="preserve"> – If you are a self-motivated individual, it is tedious but possible to learn data science on your own from scratch</w:t>
+      </w:r>
+    </w:p>
+    <w:p>
+      <w:pPr>
+        <w:pStyle w:val="Heading1"/>
+      </w:pPr>
+      <w:bookmarkStart w:id="11" w:name="_Toc105665760"/>
+      <w:r>
+        <w:t>Conclusion</w:t>
+      </w:r>
+      <w:bookmarkEnd w:id="11"/>
+      <w:r>
+        <w:t xml:space="preserve"> </w:t>
+      </w:r>
+    </w:p>
+    <w:p>
+      <w:r>
+        <w:t>Congratu</w:t>
+      </w:r>
+      <w:r>
+        <w:t>la</w:t>
+      </w:r>
+      <w:r>
+        <w:t>tions! You are the top 5% that ha</w:t>
+      </w:r>
+      <w:r>
+        <w:t>ve</w:t>
+      </w:r>
+      <w:r>
+        <w:t xml:space="preserve"> managed to come to the end of the article. This shows that you are here to understand and know how Data Science works in the real world. Whatever you deci</w:t>
+      </w:r>
+      <w:r>
+        <w:t>de</w:t>
+      </w:r>
+      <w:r>
+        <w:t xml:space="preserve"> regarding your journey in Data Science may be, remember that </w:t>
+      </w:r>
+      <w:r>
+        <w:t>d</w:t>
+      </w:r>
+      <w:r>
+        <w:t>ata is the new future. Everyone is afraid of code in</w:t>
+      </w:r>
+      <w:r>
+        <w:t>i</w:t>
+      </w:r>
+      <w:r>
+        <w:t>tially, but eventually</w:t>
+      </w:r>
+      <w:r>
+        <w:t>,</w:t>
+      </w:r>
+      <w:r>
+        <w:t xml:space="preserve"> we have to move </w:t>
+      </w:r>
+      <w:r>
+        <w:t xml:space="preserve">in </w:t>
+      </w:r>
+      <w:r>
+        <w:t>the direction that the world is moving. The faster we adapt, the more we w</w:t>
+      </w:r>
+      <w:r>
+        <w:t>ill</w:t>
+      </w:r>
+      <w:r>
+        <w:t xml:space="preserve"> benefit from the boom of Data Science.</w:t>
+      </w:r>
+    </w:p>
+    <w:p>
+      <w:r>
+        <w:t xml:space="preserve">Thank you for taking the time to read my article. I am a Lead Data Scientist with the </w:t>
+      </w:r>
+      <w:r>
+        <w:t>most prominen</w:t>
+      </w:r>
+      <w:r>
+        <w:t>t Data Science firm in the country</w:t>
+      </w:r>
+      <w:r>
+        <w:t xml:space="preserve"> – you can connect with me on LinkedIn</w:t>
+      </w:r>
+      <w:r>
+        <w:t>. I</w:t>
+      </w:r>
+      <w:r>
+        <w:t>f</w:t>
+      </w:r>
+      <w:r>
+        <w:t xml:space="preserve"> you have any doubts, please feel free to reach out to the team or Google me and shoot me an email</w:t>
+      </w:r>
+      <w:r>
+        <w:t>.</w:t>
+      </w:r>
+      <w:r>
+        <w:t xml:space="preserve"> I am always happy to help! </w:t>
+      </w:r>
+      <w:r>
+        <w:tab/>
+      </w:r>
+      <w:r>
+        <w:br/>
+      </w:r>
+    </w:p>
+    <w:p>
+      <w:pPr>
+        <w:pStyle w:val="Heading1"/>
+      </w:pPr>
+      <w:bookmarkStart w:id="12" w:name="_Toc105665761"/>
+      <w:r>
+        <w:t>F</w:t>
+      </w:r>
+      <w:r>
+        <w:t>requently Asked Questions (FAQs)</w:t>
+      </w:r>
+      <w:bookmarkEnd w:id="12"/>
+      <w:r>
+        <w:tab/>
+      </w:r>
+    </w:p>
+    <w:p>
+      <w:pPr>
+        <w:pStyle w:val="Heading4"/>
+      </w:pPr>
+      <w:r>
+        <w:t xml:space="preserve">Q. </w:t>
+      </w:r>
+      <w:r>
+        <w:t xml:space="preserve">Can everyone become a </w:t>
+      </w:r>
+      <w:r>
+        <w:t>data scientist?</w:t>
+      </w:r>
+      <w:r>
+        <w:tab/>
+      </w:r>
+    </w:p>
+    <w:p>
+      <w:r>
+        <w:rPr>
+          <w:b/>
+        </w:rPr>
+        <w:t>Yes</w:t>
+      </w:r>
+      <w:r>
+        <w:t xml:space="preserve">, everyone can become a data </w:t>
+      </w:r>
+      <w:r>
+        <w:t>scientist, irrespective of their experience, domain, technical and coding knowledge and background. However, the focus should be on how you can add a “</w:t>
+      </w:r>
+      <w:r>
+        <w:rPr>
+          <w:i/>
+        </w:rPr>
+        <w:t>data</w:t>
+      </w:r>
+      <w:r>
+        <w:rPr>
+          <w:i/>
+        </w:rPr>
+        <w:t xml:space="preserve"> </w:t>
+      </w:r>
+      <w:r>
+        <w:rPr>
+          <w:i/>
+        </w:rPr>
+        <w:t>edge</w:t>
+      </w:r>
+      <w:r>
+        <w:t>” to your current experience and area of interest.</w:t>
+      </w:r>
+    </w:p>
+    <w:p>
+      <w:r>
+        <w:t>For instance, some of my mentees are interested in Formula1 racing. When they start in Data Science, they already have an intuition about the data</w:t>
+      </w:r>
+      <w:r>
+        <w:t>.</w:t>
+      </w:r>
+      <w:r>
+        <w:t xml:space="preserve"> </w:t>
+      </w:r>
+      <w:r>
+        <w:t>S</w:t>
+      </w:r>
+      <w:r>
+        <w:t>o</w:t>
+      </w:r>
+      <w:r>
+        <w:t>.</w:t>
+      </w:r>
+      <w:r>
+        <w:t xml:space="preserve"> I encourage them to connect with Da</w:t>
+      </w:r>
+      <w:r>
+        <w:t>t</w:t>
+      </w:r>
+      <w:r>
+        <w:t>a Scientists who work in Formula1 and make projects related to their area of interest based on what they learn.</w:t>
+      </w:r>
+    </w:p>
+    <w:p>
+      <w:pPr>
+        <w:pStyle w:val="Heading4"/>
+      </w:pPr>
+      <w:r>
         <w:lastRenderedPageBreak/>
-        <w:t>Books &amp; Self-Learning</w:t>
-      </w:r>
-      <w:r>
-        <w:t xml:space="preserve"> – If you are a self-motivated individual, it is tedious but possible to learn data science on your own from scratch</w:t>
-      </w:r>
-    </w:p>
+        <w:t>Q. Who can study Data Science?</w:t>
+      </w:r>
+    </w:p>
+    <w:p>
+      <w:r>
+        <w:t xml:space="preserve">Lifelong learning is at the heart of Data Science. Whether you are a student, developer, marketing/sales professional, HR professional, teacher, entrepreneur, businessman or a housewife, </w:t>
+      </w:r>
+      <w:r>
+        <w:rPr>
+          <w:b/>
+        </w:rPr>
+        <w:t>everyone can study data science</w:t>
+      </w:r>
+      <w:r>
+        <w:t>!</w:t>
+      </w:r>
+    </w:p>
+    <w:p>
+      <w:r>
+        <w:t xml:space="preserve">Even if you have your own venture, learning data science can help you improve whatever you do in life. Data is all around us, and </w:t>
+      </w:r>
+      <w:r>
+        <w:t>leveraging</w:t>
+      </w:r>
+      <w:r>
+        <w:t xml:space="preserve"> data to make decisions is extremely powerful! </w:t>
+      </w:r>
+    </w:p>
+    <w:p>
+      <w:pPr>
+        <w:pStyle w:val="Heading4"/>
+      </w:pPr>
+      <w:r>
+        <w:t xml:space="preserve">Q. </w:t>
+      </w:r>
+      <w:r>
+        <w:t>Does Data Science have a future?</w:t>
+      </w:r>
+      <w:r>
+        <w:tab/>
+      </w:r>
+    </w:p>
+    <w:p>
+      <w:r>
+        <w:t>Anything that is being developed will grow. If you look at small/big companies, much of the work no longer revolves around sales/marketing/development. Even software engineers, developers and testers are focusing on maintaining systems.</w:t>
+      </w:r>
+      <w:r>
+        <w:tab/>
+      </w:r>
+    </w:p>
+    <w:p>
+      <w:r>
+        <w:t xml:space="preserve">The one area that is being built on is data! Naturally, therefore, the name Data Science might evolve to different terminology. Still, the fundamentals of Data Science will stand firm. Companies have matured in all other core areas; that is </w:t>
+      </w:r>
+      <w:r>
+        <w:t>why</w:t>
+      </w:r>
+      <w:r>
+        <w:t xml:space="preserve"> there is and will be a future in Data Science.</w:t>
+      </w:r>
+    </w:p>
+    <w:p>
+      <w:pPr>
+        <w:pStyle w:val="Heading4"/>
+      </w:pPr>
+      <w:r>
+        <w:t>Q. Which is better</w:t>
+      </w:r>
+      <w:r>
+        <w:t>,</w:t>
+      </w:r>
+      <w:r>
+        <w:t xml:space="preserve"> AI or Data Science?</w:t>
+      </w:r>
+    </w:p>
+    <w:p>
+      <w:r>
+        <w:t>In the current state of the market, Data Science has a higher demand, at least for the next decade or so. Data Science would comprise almost 90-95% of what is currently b</w:t>
+      </w:r>
+      <w:r>
+        <w:t>e</w:t>
+      </w:r>
+      <w:r>
+        <w:t>ing leveraged in the ma</w:t>
+      </w:r>
+      <w:r>
+        <w:t>r</w:t>
+      </w:r>
+      <w:r>
+        <w:t>ket. AI is a niche skill that a selected set of companies are leveraging. If research and futuristic end</w:t>
+      </w:r>
+      <w:r>
+        <w:t>eavou</w:t>
+      </w:r>
+      <w:r>
+        <w:t>rs are what you are interested in, then AI might be a better choice.</w:t>
+      </w:r>
+    </w:p>
+    <w:p>
+      <w:r>
+        <w:t>In terms of selling yourself in the market, there is definitely a higher demand for Data Science. H</w:t>
+      </w:r>
+      <w:r>
+        <w:t>owever, h</w:t>
+      </w:r>
+      <w:r>
+        <w:t xml:space="preserve">aving said that, once you learn Data Science, learning AI is incremental learning and not </w:t>
+      </w:r>
+      <w:r>
+        <w:t>complicated</w:t>
+      </w:r>
+      <w:r>
+        <w:t>!</w:t>
+      </w:r>
+    </w:p>
+    <w:p/>
     <w:p>
       <w:pPr>
         <w:pStyle w:val="Heading1"/>
       </w:pPr>
-      <w:bookmarkStart w:id="11" w:name="_Toc105635761"/>
-      <w:r>
-        <w:t>Conclusion</w:t>
-      </w:r>
-      <w:bookmarkEnd w:id="11"/>
-      <w:r>
-        <w:t xml:space="preserve"> </w:t>
-      </w:r>
-    </w:p>
-    <w:p>
-      <w:r>
-        <w:t>Congratu</w:t>
-      </w:r>
-      <w:r>
-        <w:t>la</w:t>
-      </w:r>
-      <w:r>
-        <w:t>tions! You are the top 5% that ha</w:t>
-      </w:r>
-      <w:r>
-        <w:t>ve</w:t>
-      </w:r>
-      <w:r>
-        <w:t xml:space="preserve"> managed to come to the end of the article. This shows that you are here to understand and know how Data Science works in the real world. Whatever you deci</w:t>
-      </w:r>
-      <w:r>
-        <w:t>de</w:t>
-      </w:r>
-      <w:r>
-        <w:t xml:space="preserve"> regarding your journey in Data Science may be, remember that </w:t>
-      </w:r>
-      <w:r>
-        <w:t>d</w:t>
-      </w:r>
-      <w:r>
-        <w:t>ata is the new future. Everyone is afraid of code in</w:t>
-      </w:r>
-      <w:r>
-        <w:t>i</w:t>
-      </w:r>
-      <w:r>
-        <w:t>tially, but eventually</w:t>
-      </w:r>
-      <w:r>
-        <w:t>,</w:t>
-      </w:r>
-      <w:r>
-        <w:t xml:space="preserve"> we have to move </w:t>
-      </w:r>
-      <w:r>
-        <w:t xml:space="preserve">in </w:t>
-      </w:r>
-      <w:r>
-        <w:t>the direction that the world is moving. The faster we adapt, the more we w</w:t>
-      </w:r>
-      <w:r>
-        <w:t>ill</w:t>
-      </w:r>
-      <w:r>
-        <w:t xml:space="preserve"> benefit from the boom of Data Science.</w:t>
-      </w:r>
-    </w:p>
-    <w:p>
-      <w:r>
-        <w:t>Thank you for taking the time to read my article. I am a Lead Data Scientist with the biggest Data Science firm in the country</w:t>
-      </w:r>
-      <w:r>
-        <w:t xml:space="preserve"> – you can connect with me on LinkedIn</w:t>
-      </w:r>
-      <w:r>
-        <w:t>. I</w:t>
-      </w:r>
-      <w:r>
-        <w:t>f</w:t>
-      </w:r>
-      <w:r>
-        <w:t xml:space="preserve"> you have any doubts, please feel free to reach out to the team or Google me and shoot me an email</w:t>
-      </w:r>
-      <w:r>
-        <w:t>.</w:t>
-      </w:r>
-      <w:r>
-        <w:t xml:space="preserve"> I am always happy to help! </w:t>
-      </w:r>
-    </w:p>
-    <w:p>
-      <w:pPr>
-        <w:pStyle w:val="Heading1"/>
-      </w:pPr>
-      <w:bookmarkStart w:id="12" w:name="_Toc105635762"/>
+      <w:bookmarkStart w:id="13" w:name="_Toc105665762"/>
       <w:r>
         <w:t>Author</w:t>
       </w:r>
-      <w:bookmarkEnd w:id="12"/>
+      <w:bookmarkEnd w:id="13"/>
     </w:p>
     <w:p>
       <w:r>
@@ -3582,7 +4450,7 @@
         <w:br/>
         <w:t xml:space="preserve">LinkedIn: </w:t>
       </w:r>
-      <w:hyperlink r:id="rId14" w:history="1">
+      <w:hyperlink r:id="rId17" w:history="1">
         <w:r>
           <w:rPr>
             <w:rStyle w:val="Hyperlink"/>
@@ -3593,7 +4461,7 @@
       <w:r>
         <w:t xml:space="preserve"> (</w:t>
       </w:r>
-      <w:hyperlink r:id="rId15" w:history="1">
+      <w:hyperlink r:id="rId18" w:history="1">
         <w:r>
           <w:rPr>
             <w:rStyle w:val="Hyperlink"/>
@@ -3607,8 +4475,8 @@
     </w:p>
     <w:p/>
     <w:sectPr>
-      <w:headerReference w:type="default" r:id="rId16"/>
-      <w:footerReference w:type="default" r:id="rId17"/>
+      <w:headerReference w:type="default" r:id="rId19"/>
+      <w:footerReference w:type="default" r:id="rId20"/>
       <w:pgSz w:w="12240" w:h="15840"/>
       <w:pgMar w:top="1440" w:right="1440" w:bottom="1440" w:left="1440" w:header="720" w:footer="720" w:gutter="0"/>
       <w:cols w:space="720"/>
@@ -4865,7 +5733,7 @@
         <w:rFonts w:ascii="Symbol" w:hAnsi="Symbol" w:hint="default"/>
       </w:rPr>
     </w:lvl>
-    <w:lvl w:ilvl="1" w:tplc="04090003" w:tentative="1">
+    <w:lvl w:ilvl="1" w:tplc="04090003">
       <w:start w:val="1"/>
       <w:numFmt w:val="bullet"/>
       <w:lvlText w:val="o"/>
@@ -6484,6 +7352,28 @@
       <w:sz w:val="28"/>
     </w:rPr>
   </w:style>
+  <w:style w:type="paragraph" w:styleId="Heading4">
+    <w:name w:val="heading 4"/>
+    <w:basedOn w:val="Normal"/>
+    <w:next w:val="Normal"/>
+    <w:link w:val="Heading4Char"/>
+    <w:uiPriority w:val="9"/>
+    <w:unhideWhenUsed/>
+    <w:qFormat/>
+    <w:rsid w:val="00622DF7"/>
+    <w:pPr>
+      <w:keepNext/>
+      <w:keepLines/>
+      <w:spacing w:before="40" w:after="0"/>
+      <w:outlineLvl w:val="3"/>
+    </w:pPr>
+    <w:rPr>
+      <w:rFonts w:asciiTheme="majorHAnsi" w:eastAsiaTheme="majorEastAsia" w:hAnsiTheme="majorHAnsi" w:cstheme="majorBidi"/>
+      <w:iCs/>
+      <w:color w:val="2F5496" w:themeColor="accent1" w:themeShade="BF"/>
+      <w:sz w:val="24"/>
+    </w:rPr>
+  </w:style>
   <w:style w:type="character" w:default="1" w:styleId="DefaultParagraphFont">
     <w:name w:val="Default Paragraph Font"/>
     <w:uiPriority w:val="1"/>
@@ -6811,6 +7701,21 @@
       <w:bCs/>
     </w:rPr>
   </w:style>
+  <w:style w:type="character" w:customStyle="1" w:styleId="Heading4Char">
+    <w:name w:val="Heading 4 Char"/>
+    <w:basedOn w:val="DefaultParagraphFont"/>
+    <w:link w:val="Heading4"/>
+    <w:uiPriority w:val="9"/>
+    <w:rsid w:val="00622DF7"/>
+    <w:rPr>
+      <w:rFonts w:asciiTheme="majorHAnsi" w:eastAsiaTheme="majorEastAsia" w:hAnsiTheme="majorHAnsi" w:cstheme="majorBidi"/>
+      <w:iCs/>
+      <w:noProof/>
+      <w:color w:val="2F5496" w:themeColor="accent1" w:themeShade="BF"/>
+      <w:sz w:val="24"/>
+      <w:lang w:val="en-GB"/>
+    </w:rPr>
+  </w:style>
 </w:styles>
 </file>
 
@@ -7080,7 +7985,7 @@
 </file>
 
 <file path=customXml/itemProps1.xml><?xml version="1.0" encoding="utf-8"?>
-<ds:datastoreItem xmlns:ds="http://schemas.openxmlformats.org/officeDocument/2006/customXml" ds:itemID="{35C49673-BB15-45BF-9B0B-3493958626DE}">
+<ds:datastoreItem xmlns:ds="http://schemas.openxmlformats.org/officeDocument/2006/customXml" ds:itemID="{89693C40-EAA7-44CF-A004-82969085F142}">
   <ds:schemaRefs>
     <ds:schemaRef ds:uri="http://schemas.openxmlformats.org/officeDocument/2006/bibliography"/>
   </ds:schemaRefs>

</xml_diff>